<commit_message>
MS2 Aufgabenverteilung und Zeitplan
</commit_message>
<xml_diff>
--- a/docs/Aufgabenverteilung/Aufgabenverteilung.docx
+++ b/docs/Aufgabenverteilung/Aufgabenverteilung.docx
@@ -1,6 +1,6 @@
 
 <file path=word/document.xml><?xml version="1.0" encoding="utf-8"?>
-<w:document xmlns:wpc="http://schemas.microsoft.com/office/word/2010/wordprocessingCanvas" xmlns:cx="http://schemas.microsoft.com/office/drawing/2014/chartex" xmlns:mc="http://schemas.openxmlformats.org/markup-compatibility/2006" xmlns:o="urn:schemas-microsoft-com:office:office" xmlns:r="http://schemas.openxmlformats.org/officeDocument/2006/relationships" xmlns:m="http://schemas.openxmlformats.org/officeDocument/2006/math" xmlns:v="urn:schemas-microsoft-com:vml" xmlns:wp14="http://schemas.microsoft.com/office/word/2010/wordprocessingDrawing" xmlns:wp="http://schemas.openxmlformats.org/drawingml/2006/wordprocessingDrawing" xmlns:w10="urn:schemas-microsoft-com:office:word" xmlns:w="http://schemas.openxmlformats.org/wordprocessingml/2006/main" xmlns:w14="http://schemas.microsoft.com/office/word/2010/wordml" xmlns:w15="http://schemas.microsoft.com/office/word/2012/wordml" xmlns:w16se="http://schemas.microsoft.com/office/word/2015/wordml/symex" xmlns:wpg="http://schemas.microsoft.com/office/word/2010/wordprocessingGroup" xmlns:wpi="http://schemas.microsoft.com/office/word/2010/wordprocessingInk" xmlns:wne="http://schemas.microsoft.com/office/word/2006/wordml" xmlns:wps="http://schemas.microsoft.com/office/word/2010/wordprocessingShape" mc:Ignorable="w14 w15 w16se wp14">
+<w:document xmlns:wpc="http://schemas.microsoft.com/office/word/2010/wordprocessingCanvas" xmlns:cx="http://schemas.microsoft.com/office/drawing/2014/chartex" xmlns:cx1="http://schemas.microsoft.com/office/drawing/2015/9/8/chartex" xmlns:cx2="http://schemas.microsoft.com/office/drawing/2015/10/21/chartex" xmlns:cx3="http://schemas.microsoft.com/office/drawing/2016/5/9/chartex" xmlns:cx4="http://schemas.microsoft.com/office/drawing/2016/5/10/chartex" xmlns:cx5="http://schemas.microsoft.com/office/drawing/2016/5/11/chartex" xmlns:cx6="http://schemas.microsoft.com/office/drawing/2016/5/12/chartex" xmlns:cx7="http://schemas.microsoft.com/office/drawing/2016/5/13/chartex" xmlns:cx8="http://schemas.microsoft.com/office/drawing/2016/5/14/chartex" xmlns:mc="http://schemas.openxmlformats.org/markup-compatibility/2006" xmlns:aink="http://schemas.microsoft.com/office/drawing/2016/ink" xmlns:am3d="http://schemas.microsoft.com/office/drawing/2017/model3d" xmlns:o="urn:schemas-microsoft-com:office:office" xmlns:r="http://schemas.openxmlformats.org/officeDocument/2006/relationships" xmlns:m="http://schemas.openxmlformats.org/officeDocument/2006/math" xmlns:v="urn:schemas-microsoft-com:vml" xmlns:wp14="http://schemas.microsoft.com/office/word/2010/wordprocessingDrawing" xmlns:wp="http://schemas.openxmlformats.org/drawingml/2006/wordprocessingDrawing" xmlns:w10="urn:schemas-microsoft-com:office:word" xmlns:w="http://schemas.openxmlformats.org/wordprocessingml/2006/main" xmlns:w14="http://schemas.microsoft.com/office/word/2010/wordml" xmlns:w15="http://schemas.microsoft.com/office/word/2012/wordml" xmlns:w16cid="http://schemas.microsoft.com/office/word/2016/wordml/cid" xmlns:w16se="http://schemas.microsoft.com/office/word/2015/wordml/symex" xmlns:wpg="http://schemas.microsoft.com/office/word/2010/wordprocessingGroup" xmlns:wpi="http://schemas.microsoft.com/office/word/2010/wordprocessingInk" xmlns:wne="http://schemas.microsoft.com/office/word/2006/wordml" xmlns:wps="http://schemas.microsoft.com/office/word/2010/wordprocessingShape" mc:Ignorable="w14 w15 w16se w16cid wp14">
   <w:body>
     <w:p>
       <w:bookmarkStart w:id="0" w:name="OLE_LINK12"/>
@@ -12,7 +12,7 @@
         <mc:AlternateContent>
           <mc:Choice Requires="wps">
             <w:drawing>
-              <wp:anchor distT="2160270" distB="6480810" distL="114300" distR="114300" simplePos="0" relativeHeight="251658752" behindDoc="1" locked="1" layoutInCell="1" allowOverlap="1" wp14:anchorId="651F5E5F" wp14:editId="7F7443C4">
+              <wp:anchor distT="2160270" distB="6480810" distL="114300" distR="114300" simplePos="0" relativeHeight="251658752" behindDoc="1" locked="1" layoutInCell="1" allowOverlap="1" wp14:anchorId="4C6BA023" wp14:editId="57EB47D7">
                 <wp:simplePos x="0" y="0"/>
                 <wp:positionH relativeFrom="page">
                   <wp:posOffset>942975</wp:posOffset>
@@ -52,135 +52,33 @@
                           <w:p>
                             <w:pPr>
                               <w:pStyle w:val="DachzeileTitelseiteTH"/>
+                              <w:rPr>
+                                <w:lang w:val="en-US"/>
+                              </w:rPr>
                             </w:pPr>
+                            <w:proofErr w:type="spellStart"/>
                             <w:r>
+                              <w:rPr>
+                                <w:lang w:val="en-US"/>
+                              </w:rPr>
                               <w:t>Systementwurfs-Praktikum</w:t>
                             </w:r>
+                            <w:proofErr w:type="spellEnd"/>
                           </w:p>
-                          <w:bookmarkStart w:id="2" w:name="Projekttitel"/>
                           <w:p>
                             <w:pPr>
                               <w:pStyle w:val="TitelTitelseite20ptTH"/>
                               <w:spacing w:after="480"/>
+                              <w:rPr>
+                                <w:rStyle w:val="fettTH"/>
+                              </w:rPr>
                             </w:pPr>
+                            <w:bookmarkStart w:id="2" w:name="_Toc529177966"/>
                             <w:r>
                               <w:rPr>
                                 <w:rStyle w:val="fettTH"/>
                               </w:rPr>
-                              <w:fldChar w:fldCharType="begin"/>
-                            </w:r>
-                            <w:r>
-                              <w:rPr>
-                                <w:rStyle w:val="fettTH"/>
-                              </w:rPr>
-                              <w:instrText xml:space="preserve"> REF Projekttitel \h </w:instrText>
-                            </w:r>
-                            <w:r>
-                              <w:rPr>
-                                <w:rStyle w:val="fettTH"/>
-                              </w:rPr>
-                            </w:r>
-                            <w:r>
-                              <w:rPr>
-                                <w:rStyle w:val="fettTH"/>
-                              </w:rPr>
-                              <w:fldChar w:fldCharType="separate"/>
-                            </w:r>
-                            <w:r>
-                              <w:rPr>
-                                <w:rStyle w:val="fettTH"/>
-                              </w:rPr>
-                              <w:t>&lt;Projekttitel&gt;</w:t>
-                            </w:r>
-                            <w:r>
-                              <w:rPr>
-                                <w:rStyle w:val="fettTH"/>
-                              </w:rPr>
-                              <w:fldChar w:fldCharType="end"/>
-                            </w:r>
-                            <w:bookmarkEnd w:id="2"/>
-                            <w:r>
-                              <w:rPr>
-                                <w:rStyle w:val="fettTH"/>
-                              </w:rPr>
-                              <w:fldChar w:fldCharType="begin"/>
-                            </w:r>
-                            <w:r>
-                              <w:rPr>
-                                <w:rStyle w:val="fettTH"/>
-                              </w:rPr>
-                              <w:instrText xml:space="preserve"> ASK  Projekttitel "Wie lautet der Projekttitel?" \d &lt;Projekttitel&gt;  \* MERGEFORMAT </w:instrText>
-                            </w:r>
-                            <w:r>
-                              <w:rPr>
-                                <w:rStyle w:val="fettTH"/>
-                              </w:rPr>
-                              <w:fldChar w:fldCharType="separate"/>
-                            </w:r>
-                            <w:r>
-                              <w:rPr>
-                                <w:rStyle w:val="fettTH"/>
-                              </w:rPr>
-                              <w:t>&lt;Projekttitel&gt;</w:t>
-                            </w:r>
-                            <w:r>
-                              <w:rPr>
-                                <w:rStyle w:val="fettTH"/>
-                              </w:rPr>
-                              <w:fldChar w:fldCharType="end"/>
-                            </w:r>
-                            <w:r>
-                              <w:rPr>
-                                <w:rStyle w:val="fettTH"/>
-                              </w:rPr>
-                              <w:fldChar w:fldCharType="begin"/>
-                            </w:r>
-                            <w:r>
-                              <w:rPr>
-                                <w:rStyle w:val="fettTH"/>
-                              </w:rPr>
-                              <w:instrText xml:space="preserve"> REF Projekttitel \h </w:instrText>
-                            </w:r>
-                            <w:r>
-                              <w:rPr>
-                                <w:rStyle w:val="fettTH"/>
-                              </w:rPr>
-                            </w:r>
-                            <w:r>
-                              <w:rPr>
-                                <w:rStyle w:val="fettTH"/>
-                              </w:rPr>
-                              <w:fldChar w:fldCharType="end"/>
-                            </w:r>
-                            <w:r>
-                              <w:rPr>
-                                <w:rStyle w:val="fettTH"/>
-                              </w:rPr>
-                              <w:fldChar w:fldCharType="begin"/>
-                            </w:r>
-                            <w:r>
-                              <w:rPr>
-                                <w:rStyle w:val="fettTH"/>
-                              </w:rPr>
-                              <w:instrText xml:space="preserve"> ASK  Projekttitel "Wie lautet der Name des Projekts?" \d &lt;Projekttitel&gt;  \* MERGEFORMAT </w:instrText>
-                            </w:r>
-                            <w:r>
-                              <w:rPr>
-                                <w:rStyle w:val="fettTH"/>
-                              </w:rPr>
-                              <w:fldChar w:fldCharType="separate"/>
-                            </w:r>
-                            <w:r>
-                              <w:rPr>
-                                <w:rStyle w:val="fettTH"/>
-                              </w:rPr>
-                              <w:t>&lt;Projekttitel&gt;</w:t>
-                            </w:r>
-                            <w:r>
-                              <w:rPr>
-                                <w:rStyle w:val="fettTH"/>
-                              </w:rPr>
-                              <w:fldChar w:fldCharType="end"/>
+                              <w:t>driving-e-car.de</w:t>
                             </w:r>
                           </w:p>
                           <w:p>
@@ -191,6 +89,7 @@
                             <w:r>
                               <w:t>Aufgabenverteilung</w:t>
                             </w:r>
+                            <w:bookmarkEnd w:id="2"/>
                           </w:p>
                           <w:p>
                             <w:pPr>
@@ -216,13 +115,21 @@
                               <w:rPr>
                                 <w:rStyle w:val="fettTH"/>
                               </w:rPr>
-                              <w:t>Vorname Nachname</w:t>
+                              <w:t xml:space="preserve">Fahri Kus, Matthias Eberlein, Simon </w:t>
                             </w:r>
+                            <w:proofErr w:type="spellStart"/>
                             <w:r>
                               <w:rPr>
                                 <w:rStyle w:val="fettTH"/>
                               </w:rPr>
-                              <w:t>, Vorname Nachname…</w:t>
+                              <w:t>Kreuziger</w:t>
+                            </w:r>
+                            <w:proofErr w:type="spellEnd"/>
+                            <w:r>
+                              <w:rPr>
+                                <w:rStyle w:val="fettTH"/>
+                              </w:rPr>
+                              <w:t>, Florian Heinrich</w:t>
                             </w:r>
                           </w:p>
                           <w:p>
@@ -235,15 +142,27 @@
                             <w:r>
                               <w:t xml:space="preserve"> </w:t>
                             </w:r>
-                            <w:proofErr w:type="gramStart"/>
                             <w:r>
                               <w:tab/>
                             </w:r>
                             <w:r>
                               <w:tab/>
-                              <w:t>TT.MM.JJJJ</w:t>
                             </w:r>
-                            <w:proofErr w:type="gramEnd"/>
+                            <w:r>
+                              <w:t>12</w:t>
+                            </w:r>
+                            <w:r>
+                              <w:t>.</w:t>
+                            </w:r>
+                            <w:r>
+                              <w:t>11</w:t>
+                            </w:r>
+                            <w:r>
+                              <w:t>.</w:t>
+                            </w:r>
+                            <w:r>
+                              <w:t>2018</w:t>
+                            </w:r>
                           </w:p>
                           <w:p>
                             <w:pPr>
@@ -255,11 +174,15 @@
                             <w:r>
                               <w:tab/>
                             </w:r>
-                            <w:proofErr w:type="gramStart"/>
                             <w:r>
-                              <w:t>X.Y</w:t>
+                              <w:t>1</w:t>
                             </w:r>
-                            <w:proofErr w:type="gramEnd"/>
+                            <w:r>
+                              <w:t>.</w:t>
+                            </w:r>
+                            <w:r>
+                              <w:t>0</w:t>
+                            </w:r>
                           </w:p>
                         </w:txbxContent>
                       </wps:txbx>
@@ -280,7 +203,7 @@
           </mc:Choice>
           <mc:Fallback>
             <w:pict>
-              <v:shapetype w14:anchorId="651F5E5F" id="_x0000_t202" coordsize="21600,21600" o:spt="202" path="m,l,21600r21600,l21600,xe">
+              <v:shapetype w14:anchorId="4C6BA023" id="_x0000_t202" coordsize="21600,21600" o:spt="202" path="m,l,21600r21600,l21600,xe">
                 <v:stroke joinstyle="miter"/>
                 <v:path gradientshapeok="t" o:connecttype="rect"/>
               </v:shapetype>
@@ -290,135 +213,33 @@
                     <w:p>
                       <w:pPr>
                         <w:pStyle w:val="DachzeileTitelseiteTH"/>
+                        <w:rPr>
+                          <w:lang w:val="en-US"/>
+                        </w:rPr>
                       </w:pPr>
+                      <w:proofErr w:type="spellStart"/>
                       <w:r>
+                        <w:rPr>
+                          <w:lang w:val="en-US"/>
+                        </w:rPr>
                         <w:t>Systementwurfs-Praktikum</w:t>
                       </w:r>
+                      <w:proofErr w:type="spellEnd"/>
                     </w:p>
-                    <w:bookmarkStart w:id="3" w:name="Projekttitel"/>
                     <w:p>
                       <w:pPr>
                         <w:pStyle w:val="TitelTitelseite20ptTH"/>
                         <w:spacing w:after="480"/>
+                        <w:rPr>
+                          <w:rStyle w:val="fettTH"/>
+                        </w:rPr>
                       </w:pPr>
+                      <w:bookmarkStart w:id="3" w:name="_Toc529177966"/>
                       <w:r>
                         <w:rPr>
                           <w:rStyle w:val="fettTH"/>
                         </w:rPr>
-                        <w:fldChar w:fldCharType="begin"/>
-                      </w:r>
-                      <w:r>
-                        <w:rPr>
-                          <w:rStyle w:val="fettTH"/>
-                        </w:rPr>
-                        <w:instrText xml:space="preserve"> REF Projekttitel \h </w:instrText>
-                      </w:r>
-                      <w:r>
-                        <w:rPr>
-                          <w:rStyle w:val="fettTH"/>
-                        </w:rPr>
-                      </w:r>
-                      <w:r>
-                        <w:rPr>
-                          <w:rStyle w:val="fettTH"/>
-                        </w:rPr>
-                        <w:fldChar w:fldCharType="separate"/>
-                      </w:r>
-                      <w:r>
-                        <w:rPr>
-                          <w:rStyle w:val="fettTH"/>
-                        </w:rPr>
-                        <w:t>&lt;Projekttitel&gt;</w:t>
-                      </w:r>
-                      <w:r>
-                        <w:rPr>
-                          <w:rStyle w:val="fettTH"/>
-                        </w:rPr>
-                        <w:fldChar w:fldCharType="end"/>
-                      </w:r>
-                      <w:bookmarkEnd w:id="3"/>
-                      <w:r>
-                        <w:rPr>
-                          <w:rStyle w:val="fettTH"/>
-                        </w:rPr>
-                        <w:fldChar w:fldCharType="begin"/>
-                      </w:r>
-                      <w:r>
-                        <w:rPr>
-                          <w:rStyle w:val="fettTH"/>
-                        </w:rPr>
-                        <w:instrText xml:space="preserve"> ASK  Projekttitel "Wie lautet der Projekttitel?" \d &lt;Projekttitel&gt;  \* MERGEFORMAT </w:instrText>
-                      </w:r>
-                      <w:r>
-                        <w:rPr>
-                          <w:rStyle w:val="fettTH"/>
-                        </w:rPr>
-                        <w:fldChar w:fldCharType="separate"/>
-                      </w:r>
-                      <w:r>
-                        <w:rPr>
-                          <w:rStyle w:val="fettTH"/>
-                        </w:rPr>
-                        <w:t>&lt;Projekttitel&gt;</w:t>
-                      </w:r>
-                      <w:r>
-                        <w:rPr>
-                          <w:rStyle w:val="fettTH"/>
-                        </w:rPr>
-                        <w:fldChar w:fldCharType="end"/>
-                      </w:r>
-                      <w:r>
-                        <w:rPr>
-                          <w:rStyle w:val="fettTH"/>
-                        </w:rPr>
-                        <w:fldChar w:fldCharType="begin"/>
-                      </w:r>
-                      <w:r>
-                        <w:rPr>
-                          <w:rStyle w:val="fettTH"/>
-                        </w:rPr>
-                        <w:instrText xml:space="preserve"> REF Projekttitel \h </w:instrText>
-                      </w:r>
-                      <w:r>
-                        <w:rPr>
-                          <w:rStyle w:val="fettTH"/>
-                        </w:rPr>
-                      </w:r>
-                      <w:r>
-                        <w:rPr>
-                          <w:rStyle w:val="fettTH"/>
-                        </w:rPr>
-                        <w:fldChar w:fldCharType="end"/>
-                      </w:r>
-                      <w:r>
-                        <w:rPr>
-                          <w:rStyle w:val="fettTH"/>
-                        </w:rPr>
-                        <w:fldChar w:fldCharType="begin"/>
-                      </w:r>
-                      <w:r>
-                        <w:rPr>
-                          <w:rStyle w:val="fettTH"/>
-                        </w:rPr>
-                        <w:instrText xml:space="preserve"> ASK  Projekttitel "Wie lautet der Name des Projekts?" \d &lt;Projekttitel&gt;  \* MERGEFORMAT </w:instrText>
-                      </w:r>
-                      <w:r>
-                        <w:rPr>
-                          <w:rStyle w:val="fettTH"/>
-                        </w:rPr>
-                        <w:fldChar w:fldCharType="separate"/>
-                      </w:r>
-                      <w:r>
-                        <w:rPr>
-                          <w:rStyle w:val="fettTH"/>
-                        </w:rPr>
-                        <w:t>&lt;Projekttitel&gt;</w:t>
-                      </w:r>
-                      <w:r>
-                        <w:rPr>
-                          <w:rStyle w:val="fettTH"/>
-                        </w:rPr>
-                        <w:fldChar w:fldCharType="end"/>
+                        <w:t>driving-e-car.de</w:t>
                       </w:r>
                     </w:p>
                     <w:p>
@@ -429,6 +250,7 @@
                       <w:r>
                         <w:t>Aufgabenverteilung</w:t>
                       </w:r>
+                      <w:bookmarkEnd w:id="3"/>
                     </w:p>
                     <w:p>
                       <w:pPr>
@@ -454,13 +276,21 @@
                         <w:rPr>
                           <w:rStyle w:val="fettTH"/>
                         </w:rPr>
-                        <w:t>Vorname Nachname</w:t>
+                        <w:t xml:space="preserve">Fahri Kus, Matthias Eberlein, Simon </w:t>
                       </w:r>
+                      <w:proofErr w:type="spellStart"/>
                       <w:r>
                         <w:rPr>
                           <w:rStyle w:val="fettTH"/>
                         </w:rPr>
-                        <w:t>, Vorname Nachname…</w:t>
+                        <w:t>Kreuziger</w:t>
+                      </w:r>
+                      <w:proofErr w:type="spellEnd"/>
+                      <w:r>
+                        <w:rPr>
+                          <w:rStyle w:val="fettTH"/>
+                        </w:rPr>
+                        <w:t>, Florian Heinrich</w:t>
                       </w:r>
                     </w:p>
                     <w:p>
@@ -473,15 +303,27 @@
                       <w:r>
                         <w:t xml:space="preserve"> </w:t>
                       </w:r>
-                      <w:proofErr w:type="gramStart"/>
                       <w:r>
                         <w:tab/>
                       </w:r>
                       <w:r>
                         <w:tab/>
-                        <w:t>TT.MM.JJJJ</w:t>
                       </w:r>
-                      <w:proofErr w:type="gramEnd"/>
+                      <w:r>
+                        <w:t>12</w:t>
+                      </w:r>
+                      <w:r>
+                        <w:t>.</w:t>
+                      </w:r>
+                      <w:r>
+                        <w:t>11</w:t>
+                      </w:r>
+                      <w:r>
+                        <w:t>.</w:t>
+                      </w:r>
+                      <w:r>
+                        <w:t>2018</w:t>
+                      </w:r>
                     </w:p>
                     <w:p>
                       <w:pPr>
@@ -493,11 +335,15 @@
                       <w:r>
                         <w:tab/>
                       </w:r>
-                      <w:proofErr w:type="gramStart"/>
                       <w:r>
-                        <w:t>X.Y</w:t>
+                        <w:t>1</w:t>
                       </w:r>
-                      <w:proofErr w:type="gramEnd"/>
+                      <w:r>
+                        <w:t>.</w:t>
+                      </w:r>
+                      <w:r>
+                        <w:t>0</w:t>
+                      </w:r>
                     </w:p>
                   </w:txbxContent>
                 </v:textbox>
@@ -512,724 +358,851 @@
         <w:br w:type="page"/>
       </w:r>
     </w:p>
+    <w:bookmarkStart w:id="4" w:name="_Toc529177967" w:displacedByCustomXml="next"/>
+    <w:sdt>
+      <w:sdtPr>
+        <w:rPr>
+          <w:rFonts w:eastAsia="Times New Roman" w:cs="Times New Roman"/>
+          <w:color w:val="auto"/>
+          <w:kern w:val="0"/>
+          <w:sz w:val="20"/>
+          <w:szCs w:val="20"/>
+        </w:rPr>
+        <w:id w:val="1305747037"/>
+        <w:docPartObj>
+          <w:docPartGallery w:val="Table of Contents"/>
+          <w:docPartUnique/>
+        </w:docPartObj>
+      </w:sdtPr>
+      <w:sdtEndPr>
+        <w:rPr>
+          <w:b/>
+          <w:bCs/>
+          <w:noProof/>
+        </w:rPr>
+      </w:sdtEndPr>
+      <w:sdtContent>
+        <w:bookmarkEnd w:id="4" w:displacedByCustomXml="prev"/>
+        <w:p>
+          <w:pPr>
+            <w:pStyle w:val="TOCHeading"/>
+            <w:spacing w:after="240"/>
+          </w:pPr>
+          <w:r>
+            <w:t>Inhalt</w:t>
+          </w:r>
+          <w:bookmarkStart w:id="5" w:name="_GoBack"/>
+          <w:bookmarkEnd w:id="5"/>
+        </w:p>
+        <w:p>
+          <w:pPr>
+            <w:pStyle w:val="TOC1"/>
+            <w:rPr>
+              <w:rFonts w:asciiTheme="minorHAnsi" w:eastAsiaTheme="minorEastAsia" w:hAnsiTheme="minorHAnsi" w:cstheme="minorBidi"/>
+              <w:b w:val="0"/>
+              <w:color w:val="auto"/>
+              <w:sz w:val="22"/>
+              <w:szCs w:val="22"/>
+            </w:rPr>
+          </w:pPr>
+          <w:r>
+            <w:rPr>
+              <w:bCs/>
+            </w:rPr>
+            <w:fldChar w:fldCharType="begin"/>
+          </w:r>
+          <w:r>
+            <w:rPr>
+              <w:bCs/>
+            </w:rPr>
+            <w:instrText xml:space="preserve"> TOC \o "1-3" \h \z \u </w:instrText>
+          </w:r>
+          <w:r>
+            <w:rPr>
+              <w:bCs/>
+            </w:rPr>
+            <w:fldChar w:fldCharType="separate"/>
+          </w:r>
+          <w:hyperlink w:anchor="_Toc529177968" w:history="1">
+            <w:r>
+              <w:rPr>
+                <w:rStyle w:val="Hyperlink"/>
+              </w:rPr>
+              <w:t>1</w:t>
+            </w:r>
+            <w:r>
+              <w:rPr>
+                <w:rFonts w:asciiTheme="minorHAnsi" w:eastAsiaTheme="minorEastAsia" w:hAnsiTheme="minorHAnsi" w:cstheme="minorBidi"/>
+                <w:b w:val="0"/>
+                <w:color w:val="auto"/>
+                <w:sz w:val="22"/>
+                <w:szCs w:val="22"/>
+              </w:rPr>
+              <w:tab/>
+            </w:r>
+            <w:r>
+              <w:rPr>
+                <w:rStyle w:val="Hyperlink"/>
+              </w:rPr>
+              <w:t>Aufgabenverteilung</w:t>
+            </w:r>
+            <w:r>
+              <w:rPr>
+                <w:webHidden/>
+              </w:rPr>
+              <w:tab/>
+            </w:r>
+            <w:r>
+              <w:rPr>
+                <w:webHidden/>
+              </w:rPr>
+              <w:fldChar w:fldCharType="begin"/>
+            </w:r>
+            <w:r>
+              <w:rPr>
+                <w:webHidden/>
+              </w:rPr>
+              <w:instrText xml:space="preserve"> PAGEREF _Toc529177968 \h </w:instrText>
+            </w:r>
+            <w:r>
+              <w:rPr>
+                <w:webHidden/>
+              </w:rPr>
+            </w:r>
+            <w:r>
+              <w:rPr>
+                <w:webHidden/>
+              </w:rPr>
+              <w:fldChar w:fldCharType="separate"/>
+            </w:r>
+            <w:r>
+              <w:rPr>
+                <w:webHidden/>
+              </w:rPr>
+              <w:t>3</w:t>
+            </w:r>
+            <w:r>
+              <w:rPr>
+                <w:webHidden/>
+              </w:rPr>
+              <w:fldChar w:fldCharType="end"/>
+            </w:r>
+          </w:hyperlink>
+        </w:p>
+        <w:p>
+          <w:r>
+            <w:rPr>
+              <w:b/>
+              <w:bCs/>
+              <w:noProof/>
+            </w:rPr>
+            <w:fldChar w:fldCharType="end"/>
+          </w:r>
+        </w:p>
+      </w:sdtContent>
+    </w:sdt>
     <w:p>
       <w:pPr>
-        <w:pStyle w:val="Inhaltsverzeichnisberschrift"/>
-        <w:spacing w:after="240"/>
-      </w:pPr>
-      <w:r>
-        <w:lastRenderedPageBreak/>
-        <w:t>Inhalt</w:t>
-      </w:r>
-      <w:bookmarkStart w:id="4" w:name="_GoBack"/>
-      <w:bookmarkEnd w:id="4"/>
+        <w:pStyle w:val="FlietextTH"/>
+        <w:rPr>
+          <w:lang w:val="en-US"/>
+        </w:rPr>
+      </w:pPr>
     </w:p>
     <w:p>
       <w:pPr>
-        <w:pStyle w:val="Verzeichnis1"/>
+        <w:pStyle w:val="FlietextTH"/>
         <w:rPr>
-          <w:rFonts w:asciiTheme="minorHAnsi" w:eastAsiaTheme="minorEastAsia" w:hAnsiTheme="minorHAnsi" w:cstheme="minorBidi"/>
-          <w:b w:val="0"/>
-          <w:color w:val="auto"/>
-          <w:sz w:val="22"/>
-          <w:szCs w:val="22"/>
+          <w:lang w:val="en-US"/>
         </w:rPr>
       </w:pPr>
-      <w:r>
-        <w:fldChar w:fldCharType="begin"/>
-      </w:r>
-      <w:r>
-        <w:instrText xml:space="preserve"> TOC \o "2-4" \h \z \t "Überschrift 1;1;Überschrift 1 unnummeriert;1" </w:instrText>
-      </w:r>
-      <w:r>
-        <w:fldChar w:fldCharType="separate"/>
-      </w:r>
-      <w:hyperlink w:anchor="_Toc526970612" w:history="1">
-        <w:r>
-          <w:rPr>
-            <w:rStyle w:val="Hyperlink"/>
-          </w:rPr>
-          <w:t>Generelle Hinweise</w:t>
-        </w:r>
-        <w:r>
-          <w:rPr>
-            <w:webHidden/>
-          </w:rPr>
-          <w:tab/>
-        </w:r>
-        <w:r>
-          <w:rPr>
-            <w:webHidden/>
-          </w:rPr>
-          <w:fldChar w:fldCharType="begin"/>
-        </w:r>
-        <w:r>
-          <w:rPr>
-            <w:webHidden/>
-          </w:rPr>
-          <w:instrText xml:space="preserve"> PAGEREF _Toc526970612 \h </w:instrText>
-        </w:r>
-        <w:r>
-          <w:rPr>
-            <w:webHidden/>
-          </w:rPr>
-        </w:r>
-        <w:r>
-          <w:rPr>
-            <w:webHidden/>
-          </w:rPr>
-          <w:fldChar w:fldCharType="separate"/>
-        </w:r>
-        <w:r>
-          <w:rPr>
-            <w:webHidden/>
-          </w:rPr>
-          <w:t>3</w:t>
-        </w:r>
-        <w:r>
-          <w:rPr>
-            <w:webHidden/>
-          </w:rPr>
-          <w:fldChar w:fldCharType="end"/>
-        </w:r>
-      </w:hyperlink>
     </w:p>
     <w:p>
       <w:pPr>
-        <w:pStyle w:val="Verzeichnis1"/>
+        <w:pStyle w:val="FlietextTH"/>
         <w:rPr>
-          <w:rFonts w:asciiTheme="minorHAnsi" w:eastAsiaTheme="minorEastAsia" w:hAnsiTheme="minorHAnsi" w:cstheme="minorBidi"/>
-          <w:b w:val="0"/>
-          <w:color w:val="auto"/>
-          <w:sz w:val="22"/>
-          <w:szCs w:val="22"/>
+          <w:lang w:val="en-US"/>
         </w:rPr>
       </w:pPr>
-      <w:hyperlink w:anchor="_Toc526970613" w:history="1">
-        <w:r>
-          <w:rPr>
-            <w:rStyle w:val="Hyperlink"/>
-          </w:rPr>
-          <w:t>1</w:t>
-        </w:r>
-        <w:r>
-          <w:rPr>
-            <w:rFonts w:asciiTheme="minorHAnsi" w:eastAsiaTheme="minorEastAsia" w:hAnsiTheme="minorHAnsi" w:cstheme="minorBidi"/>
-            <w:b w:val="0"/>
-            <w:color w:val="auto"/>
-            <w:sz w:val="22"/>
-            <w:szCs w:val="22"/>
-          </w:rPr>
-          <w:tab/>
-        </w:r>
-        <w:r>
-          <w:rPr>
-            <w:rStyle w:val="Hyperlink"/>
-          </w:rPr>
-          <w:t>Revisionshistorie</w:t>
-        </w:r>
-        <w:r>
-          <w:rPr>
-            <w:webHidden/>
-          </w:rPr>
-          <w:tab/>
-        </w:r>
-        <w:r>
-          <w:rPr>
-            <w:webHidden/>
-          </w:rPr>
-          <w:fldChar w:fldCharType="begin"/>
-        </w:r>
-        <w:r>
-          <w:rPr>
-            <w:webHidden/>
-          </w:rPr>
-          <w:instrText xml:space="preserve"> PAGEREF _Toc526970613 \h </w:instrText>
-        </w:r>
-        <w:r>
-          <w:rPr>
-            <w:webHidden/>
-          </w:rPr>
-        </w:r>
-        <w:r>
-          <w:rPr>
-            <w:webHidden/>
-          </w:rPr>
-          <w:fldChar w:fldCharType="separate"/>
-        </w:r>
-        <w:r>
-          <w:rPr>
-            <w:webHidden/>
-          </w:rPr>
-          <w:t>3</w:t>
-        </w:r>
-        <w:r>
-          <w:rPr>
-            <w:webHidden/>
-          </w:rPr>
-          <w:fldChar w:fldCharType="end"/>
-        </w:r>
-      </w:hyperlink>
     </w:p>
     <w:p>
       <w:pPr>
-        <w:pStyle w:val="Verzeichnis1"/>
+        <w:pStyle w:val="FlietextTH"/>
         <w:rPr>
-          <w:rFonts w:asciiTheme="minorHAnsi" w:eastAsiaTheme="minorEastAsia" w:hAnsiTheme="minorHAnsi" w:cstheme="minorBidi"/>
-          <w:b w:val="0"/>
-          <w:color w:val="auto"/>
-          <w:sz w:val="22"/>
-          <w:szCs w:val="22"/>
+          <w:lang w:val="en-US"/>
         </w:rPr>
       </w:pPr>
-      <w:hyperlink w:anchor="_Toc526970614" w:history="1">
-        <w:r>
-          <w:rPr>
-            <w:rStyle w:val="Hyperlink"/>
-          </w:rPr>
-          <w:t>2</w:t>
-        </w:r>
-        <w:r>
-          <w:rPr>
-            <w:rFonts w:asciiTheme="minorHAnsi" w:eastAsiaTheme="minorEastAsia" w:hAnsiTheme="minorHAnsi" w:cstheme="minorBidi"/>
-            <w:b w:val="0"/>
-            <w:color w:val="auto"/>
-            <w:sz w:val="22"/>
-            <w:szCs w:val="22"/>
-          </w:rPr>
-          <w:tab/>
-        </w:r>
-        <w:r>
-          <w:rPr>
-            <w:rStyle w:val="Hyperlink"/>
-          </w:rPr>
-          <w:t>Aufgabenverteilung</w:t>
-        </w:r>
-        <w:r>
-          <w:rPr>
-            <w:webHidden/>
-          </w:rPr>
-          <w:tab/>
-        </w:r>
-        <w:r>
-          <w:rPr>
-            <w:webHidden/>
-          </w:rPr>
-          <w:fldChar w:fldCharType="begin"/>
-        </w:r>
-        <w:r>
-          <w:rPr>
-            <w:webHidden/>
-          </w:rPr>
-          <w:instrText xml:space="preserve"> PAGEREF _Toc526970614 \h </w:instrText>
-        </w:r>
-        <w:r>
-          <w:rPr>
-            <w:webHidden/>
-          </w:rPr>
-        </w:r>
-        <w:r>
-          <w:rPr>
-            <w:webHidden/>
-          </w:rPr>
-          <w:fldChar w:fldCharType="separate"/>
-        </w:r>
-        <w:r>
-          <w:rPr>
-            <w:webHidden/>
-          </w:rPr>
-          <w:t>4</w:t>
-        </w:r>
-        <w:r>
-          <w:rPr>
-            <w:webHidden/>
-          </w:rPr>
-          <w:fldChar w:fldCharType="end"/>
-        </w:r>
-      </w:hyperlink>
-    </w:p>
-    <w:p>
       <w:r>
         <w:rPr>
           <w:noProof/>
-          <w:color w:val="000000" w:themeColor="text1"/>
           <w:szCs w:val="18"/>
         </w:rPr>
-        <w:fldChar w:fldCharType="end"/>
+        <mc:AlternateContent>
+          <mc:Choice Requires="wps">
+            <w:drawing>
+              <wp:anchor distT="365760" distB="365760" distL="0" distR="0" simplePos="0" relativeHeight="251660800" behindDoc="0" locked="0" layoutInCell="1" allowOverlap="1" wp14:anchorId="13FE7906" wp14:editId="2475842B">
+                <wp:simplePos x="0" y="0"/>
+                <wp:positionH relativeFrom="margin">
+                  <wp:posOffset>-1905</wp:posOffset>
+                </wp:positionH>
+                <wp:positionV relativeFrom="margin">
+                  <wp:posOffset>6762115</wp:posOffset>
+                </wp:positionV>
+                <wp:extent cx="5662930" cy="1769110"/>
+                <wp:effectExtent l="0" t="0" r="6985" b="0"/>
+                <wp:wrapTopAndBottom/>
+                <wp:docPr id="148" name="Rectangle 148"/>
+                <wp:cNvGraphicFramePr/>
+                <a:graphic xmlns:a="http://schemas.openxmlformats.org/drawingml/2006/main">
+                  <a:graphicData uri="http://schemas.microsoft.com/office/word/2010/wordprocessingShape">
+                    <wps:wsp>
+                      <wps:cNvSpPr/>
+                      <wps:spPr>
+                        <a:xfrm>
+                          <a:off x="0" y="0"/>
+                          <a:ext cx="5662930" cy="1769110"/>
+                        </a:xfrm>
+                        <a:prstGeom prst="rect">
+                          <a:avLst/>
+                        </a:prstGeom>
+                        <a:noFill/>
+                        <a:ln>
+                          <a:noFill/>
+                        </a:ln>
+                      </wps:spPr>
+                      <wps:style>
+                        <a:lnRef idx="2">
+                          <a:schemeClr val="accent1">
+                            <a:shade val="50000"/>
+                          </a:schemeClr>
+                        </a:lnRef>
+                        <a:fillRef idx="1">
+                          <a:schemeClr val="accent1"/>
+                        </a:fillRef>
+                        <a:effectRef idx="0">
+                          <a:schemeClr val="accent1"/>
+                        </a:effectRef>
+                        <a:fontRef idx="minor">
+                          <a:schemeClr val="lt1"/>
+                        </a:fontRef>
+                      </wps:style>
+                      <wps:txbx>
+                        <w:txbxContent>
+                          <w:p>
+                            <w:pPr>
+                              <w:pStyle w:val="berschrift1unnummeriert"/>
+                              <w:spacing w:after="240"/>
+                            </w:pPr>
+                            <w:bookmarkStart w:id="6" w:name="_Toc528047788"/>
+                            <w:r>
+                              <w:t>Revisionshistorie</w:t>
+                            </w:r>
+                            <w:bookmarkEnd w:id="6"/>
+                          </w:p>
+                          <w:tbl>
+                            <w:tblPr>
+                              <w:tblStyle w:val="TabelleTHKlnmitErgebniszeile"/>
+                              <w:tblW w:w="0" w:type="auto"/>
+                              <w:tblLook w:val="04A0" w:firstRow="1" w:lastRow="0" w:firstColumn="1" w:lastColumn="0" w:noHBand="0" w:noVBand="1"/>
+                            </w:tblPr>
+                            <w:tblGrid>
+                              <w:gridCol w:w="988"/>
+                              <w:gridCol w:w="1274"/>
+                              <w:gridCol w:w="2728"/>
+                              <w:gridCol w:w="3888"/>
+                            </w:tblGrid>
+                            <w:tr>
+                              <w:trPr>
+                                <w:cnfStyle w:val="100000000000" w:firstRow="1" w:lastRow="0" w:firstColumn="0" w:lastColumn="0" w:oddVBand="0" w:evenVBand="0" w:oddHBand="0" w:evenHBand="0" w:firstRowFirstColumn="0" w:firstRowLastColumn="0" w:lastRowFirstColumn="0" w:lastRowLastColumn="0"/>
+                              </w:trPr>
+                              <w:tc>
+                                <w:tcPr>
+                                  <w:tcW w:w="988" w:type="dxa"/>
+                                </w:tcPr>
+                                <w:p>
+                                  <w:pPr>
+                                    <w:spacing w:line="240" w:lineRule="auto"/>
+                                  </w:pPr>
+                                  <w:r>
+                                    <w:t>Version</w:t>
+                                  </w:r>
+                                </w:p>
+                              </w:tc>
+                              <w:tc>
+                                <w:tcPr>
+                                  <w:tcW w:w="1274" w:type="dxa"/>
+                                </w:tcPr>
+                                <w:p>
+                                  <w:pPr>
+                                    <w:spacing w:line="240" w:lineRule="auto"/>
+                                  </w:pPr>
+                                  <w:r>
+                                    <w:t>Datum</w:t>
+                                  </w:r>
+                                </w:p>
+                              </w:tc>
+                              <w:tc>
+                                <w:tcPr>
+                                  <w:tcW w:w="2728" w:type="dxa"/>
+                                </w:tcPr>
+                                <w:p>
+                                  <w:pPr>
+                                    <w:spacing w:line="240" w:lineRule="auto"/>
+                                  </w:pPr>
+                                  <w:r>
+                                    <w:t>Autor</w:t>
+                                  </w:r>
+                                </w:p>
+                              </w:tc>
+                              <w:tc>
+                                <w:tcPr>
+                                  <w:tcW w:w="3888" w:type="dxa"/>
+                                </w:tcPr>
+                                <w:p>
+                                  <w:pPr>
+                                    <w:spacing w:line="240" w:lineRule="auto"/>
+                                  </w:pPr>
+                                  <w:r>
+                                    <w:t>Bemerkungen</w:t>
+                                  </w:r>
+                                </w:p>
+                              </w:tc>
+                            </w:tr>
+                            <w:tr>
+                              <w:tc>
+                                <w:tcPr>
+                                  <w:tcW w:w="988" w:type="dxa"/>
+                                </w:tcPr>
+                                <w:p>
+                                  <w:pPr>
+                                    <w:spacing w:line="240" w:lineRule="auto"/>
+                                  </w:pPr>
+                                  <w:r>
+                                    <w:t>0.1</w:t>
+                                  </w:r>
+                                </w:p>
+                              </w:tc>
+                              <w:tc>
+                                <w:tcPr>
+                                  <w:tcW w:w="1274" w:type="dxa"/>
+                                </w:tcPr>
+                                <w:p>
+                                  <w:pPr>
+                                    <w:spacing w:line="240" w:lineRule="auto"/>
+                                  </w:pPr>
+                                  <w:r>
+                                    <w:t>05.11.2018</w:t>
+                                  </w:r>
+                                </w:p>
+                              </w:tc>
+                              <w:tc>
+                                <w:tcPr>
+                                  <w:tcW w:w="2728" w:type="dxa"/>
+                                </w:tcPr>
+                                <w:p>
+                                  <w:pPr>
+                                    <w:spacing w:line="240" w:lineRule="auto"/>
+                                  </w:pPr>
+                                  <w:r>
+                                    <w:t xml:space="preserve">Fahri Kus, Matthias Eberlein, Simon </w:t>
+                                  </w:r>
+                                  <w:proofErr w:type="spellStart"/>
+                                  <w:r>
+                                    <w:t>Kreuziger</w:t>
+                                  </w:r>
+                                  <w:proofErr w:type="spellEnd"/>
+                                  <w:r>
+                                    <w:t>, Florian Heinrich</w:t>
+                                  </w:r>
+                                </w:p>
+                              </w:tc>
+                              <w:tc>
+                                <w:tcPr>
+                                  <w:tcW w:w="3888" w:type="dxa"/>
+                                </w:tcPr>
+                                <w:p>
+                                  <w:pPr>
+                                    <w:spacing w:line="240" w:lineRule="auto"/>
+                                  </w:pPr>
+                                  <w:r>
+                                    <w:t>Initial Version</w:t>
+                                  </w:r>
+                                </w:p>
+                              </w:tc>
+                            </w:tr>
+                            <w:tr>
+                              <w:tc>
+                                <w:tcPr>
+                                  <w:tcW w:w="988" w:type="dxa"/>
+                                </w:tcPr>
+                                <w:p>
+                                  <w:pPr>
+                                    <w:spacing w:line="240" w:lineRule="auto"/>
+                                  </w:pPr>
+                                  <w:r>
+                                    <w:t>0.2</w:t>
+                                  </w:r>
+                                </w:p>
+                              </w:tc>
+                              <w:tc>
+                                <w:tcPr>
+                                  <w:tcW w:w="1274" w:type="dxa"/>
+                                </w:tcPr>
+                                <w:p>
+                                  <w:pPr>
+                                    <w:spacing w:line="240" w:lineRule="auto"/>
+                                  </w:pPr>
+                                  <w:r>
+                                    <w:t>1</w:t>
+                                  </w:r>
+                                  <w:r>
+                                    <w:t>1</w:t>
+                                  </w:r>
+                                  <w:r>
+                                    <w:t>.11.2018</w:t>
+                                  </w:r>
+                                </w:p>
+                              </w:tc>
+                              <w:tc>
+                                <w:tcPr>
+                                  <w:tcW w:w="2728" w:type="dxa"/>
+                                </w:tcPr>
+                                <w:p>
+                                  <w:pPr>
+                                    <w:spacing w:line="240" w:lineRule="auto"/>
+                                  </w:pPr>
+                                  <w:r>
+                                    <w:t xml:space="preserve">Fahri Kus, Simon </w:t>
+                                  </w:r>
+                                  <w:proofErr w:type="spellStart"/>
+                                  <w:r>
+                                    <w:t>Kreuziger</w:t>
+                                  </w:r>
+                                  <w:proofErr w:type="spellEnd"/>
+                                  <w:r>
+                                    <w:t>, Florian Heinrich</w:t>
+                                  </w:r>
+                                </w:p>
+                              </w:tc>
+                              <w:tc>
+                                <w:tcPr>
+                                  <w:tcW w:w="3888" w:type="dxa"/>
+                                </w:tcPr>
+                                <w:p>
+                                  <w:pPr>
+                                    <w:spacing w:line="240" w:lineRule="auto"/>
+                                  </w:pPr>
+                                  <w:r>
+                                    <w:t>Einteilung der Verantwortlichen und der Aufgabenbereiche</w:t>
+                                  </w:r>
+                                </w:p>
+                              </w:tc>
+                            </w:tr>
+                            <w:tr>
+                              <w:tc>
+                                <w:tcPr>
+                                  <w:tcW w:w="988" w:type="dxa"/>
+                                </w:tcPr>
+                                <w:p>
+                                  <w:pPr>
+                                    <w:spacing w:line="240" w:lineRule="auto"/>
+                                  </w:pPr>
+                                  <w:r>
+                                    <w:t>1.0</w:t>
+                                  </w:r>
+                                </w:p>
+                              </w:tc>
+                              <w:tc>
+                                <w:tcPr>
+                                  <w:tcW w:w="1274" w:type="dxa"/>
+                                </w:tcPr>
+                                <w:p>
+                                  <w:pPr>
+                                    <w:spacing w:line="240" w:lineRule="auto"/>
+                                  </w:pPr>
+                                  <w:r>
+                                    <w:t>12.11.2018</w:t>
+                                  </w:r>
+                                </w:p>
+                              </w:tc>
+                              <w:tc>
+                                <w:tcPr>
+                                  <w:tcW w:w="2728" w:type="dxa"/>
+                                </w:tcPr>
+                                <w:p>
+                                  <w:pPr>
+                                    <w:spacing w:line="240" w:lineRule="auto"/>
+                                  </w:pPr>
+                                  <w:r>
+                                    <w:t xml:space="preserve">Fahri Kus, Matthias Eberlein, Simon </w:t>
+                                  </w:r>
+                                  <w:proofErr w:type="spellStart"/>
+                                  <w:r>
+                                    <w:t>Kreuziger</w:t>
+                                  </w:r>
+                                  <w:proofErr w:type="spellEnd"/>
+                                  <w:r>
+                                    <w:t>, Florian Heinrich</w:t>
+                                  </w:r>
+                                </w:p>
+                              </w:tc>
+                              <w:tc>
+                                <w:tcPr>
+                                  <w:tcW w:w="3888" w:type="dxa"/>
+                                </w:tcPr>
+                                <w:p>
+                                  <w:pPr>
+                                    <w:spacing w:line="240" w:lineRule="auto"/>
+                                  </w:pPr>
+                                  <w:r>
+                                    <w:t>Abschließende Qualitätssicherung für MS2</w:t>
+                                  </w:r>
+                                </w:p>
+                              </w:tc>
+                            </w:tr>
+                          </w:tbl>
+                          <w:p>
+                            <w:pPr>
+                              <w:spacing w:after="0" w:line="240" w:lineRule="auto"/>
+                            </w:pPr>
+                          </w:p>
+                          <w:p/>
+                        </w:txbxContent>
+                      </wps:txbx>
+                      <wps:bodyPr rot="0" spcFirstLastPara="0" vertOverflow="overflow" horzOverflow="overflow" vert="horz" wrap="square" lIns="0" tIns="0" rIns="0" bIns="0" numCol="1" spcCol="0" rtlCol="0" fromWordArt="0" anchor="t" anchorCtr="0" forceAA="0" compatLnSpc="1">
+                        <a:prstTxWarp prst="textNoShape">
+                          <a:avLst/>
+                        </a:prstTxWarp>
+                        <a:spAutoFit/>
+                      </wps:bodyPr>
+                    </wps:wsp>
+                  </a:graphicData>
+                </a:graphic>
+                <wp14:sizeRelH relativeFrom="margin">
+                  <wp14:pctWidth>100000</wp14:pctWidth>
+                </wp14:sizeRelH>
+                <wp14:sizeRelV relativeFrom="margin">
+                  <wp14:pctHeight>0</wp14:pctHeight>
+                </wp14:sizeRelV>
+              </wp:anchor>
+            </w:drawing>
+          </mc:Choice>
+          <mc:Fallback>
+            <w:pict>
+              <v:rect w14:anchorId="13FE7906" id="Rectangle 148" o:spid="_x0000_s1027" style="position:absolute;margin-left:-.15pt;margin-top:532.45pt;width:445.9pt;height:139.3pt;z-index:251660800;visibility:visible;mso-wrap-style:square;mso-width-percent:1000;mso-height-percent:0;mso-wrap-distance-left:0;mso-wrap-distance-top:28.8pt;mso-wrap-distance-right:0;mso-wrap-distance-bottom:28.8pt;mso-position-horizontal:absolute;mso-position-horizontal-relative:margin;mso-position-vertical:absolute;mso-position-vertical-relative:margin;mso-width-percent:1000;mso-height-percent:0;mso-width-relative:margin;mso-height-relative:margin;v-text-anchor:top" o:gfxdata="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" filled="f" stroked="f" strokeweight="2pt">
+                <v:textbox style="mso-fit-shape-to-text:t" inset="0,0,0,0">
+                  <w:txbxContent>
+                    <w:p>
+                      <w:pPr>
+                        <w:pStyle w:val="berschrift1unnummeriert"/>
+                        <w:spacing w:after="240"/>
+                      </w:pPr>
+                      <w:bookmarkStart w:id="7" w:name="_Toc528047788"/>
+                      <w:r>
+                        <w:t>Revisionshistorie</w:t>
+                      </w:r>
+                      <w:bookmarkEnd w:id="7"/>
+                    </w:p>
+                    <w:tbl>
+                      <w:tblPr>
+                        <w:tblStyle w:val="TabelleTHKlnmitErgebniszeile"/>
+                        <w:tblW w:w="0" w:type="auto"/>
+                        <w:tblLook w:val="04A0" w:firstRow="1" w:lastRow="0" w:firstColumn="1" w:lastColumn="0" w:noHBand="0" w:noVBand="1"/>
+                      </w:tblPr>
+                      <w:tblGrid>
+                        <w:gridCol w:w="988"/>
+                        <w:gridCol w:w="1274"/>
+                        <w:gridCol w:w="2728"/>
+                        <w:gridCol w:w="3888"/>
+                      </w:tblGrid>
+                      <w:tr>
+                        <w:trPr>
+                          <w:cnfStyle w:val="100000000000" w:firstRow="1" w:lastRow="0" w:firstColumn="0" w:lastColumn="0" w:oddVBand="0" w:evenVBand="0" w:oddHBand="0" w:evenHBand="0" w:firstRowFirstColumn="0" w:firstRowLastColumn="0" w:lastRowFirstColumn="0" w:lastRowLastColumn="0"/>
+                        </w:trPr>
+                        <w:tc>
+                          <w:tcPr>
+                            <w:tcW w:w="988" w:type="dxa"/>
+                          </w:tcPr>
+                          <w:p>
+                            <w:pPr>
+                              <w:spacing w:line="240" w:lineRule="auto"/>
+                            </w:pPr>
+                            <w:r>
+                              <w:t>Version</w:t>
+                            </w:r>
+                          </w:p>
+                        </w:tc>
+                        <w:tc>
+                          <w:tcPr>
+                            <w:tcW w:w="1274" w:type="dxa"/>
+                          </w:tcPr>
+                          <w:p>
+                            <w:pPr>
+                              <w:spacing w:line="240" w:lineRule="auto"/>
+                            </w:pPr>
+                            <w:r>
+                              <w:t>Datum</w:t>
+                            </w:r>
+                          </w:p>
+                        </w:tc>
+                        <w:tc>
+                          <w:tcPr>
+                            <w:tcW w:w="2728" w:type="dxa"/>
+                          </w:tcPr>
+                          <w:p>
+                            <w:pPr>
+                              <w:spacing w:line="240" w:lineRule="auto"/>
+                            </w:pPr>
+                            <w:r>
+                              <w:t>Autor</w:t>
+                            </w:r>
+                          </w:p>
+                        </w:tc>
+                        <w:tc>
+                          <w:tcPr>
+                            <w:tcW w:w="3888" w:type="dxa"/>
+                          </w:tcPr>
+                          <w:p>
+                            <w:pPr>
+                              <w:spacing w:line="240" w:lineRule="auto"/>
+                            </w:pPr>
+                            <w:r>
+                              <w:t>Bemerkungen</w:t>
+                            </w:r>
+                          </w:p>
+                        </w:tc>
+                      </w:tr>
+                      <w:tr>
+                        <w:tc>
+                          <w:tcPr>
+                            <w:tcW w:w="988" w:type="dxa"/>
+                          </w:tcPr>
+                          <w:p>
+                            <w:pPr>
+                              <w:spacing w:line="240" w:lineRule="auto"/>
+                            </w:pPr>
+                            <w:r>
+                              <w:t>0.1</w:t>
+                            </w:r>
+                          </w:p>
+                        </w:tc>
+                        <w:tc>
+                          <w:tcPr>
+                            <w:tcW w:w="1274" w:type="dxa"/>
+                          </w:tcPr>
+                          <w:p>
+                            <w:pPr>
+                              <w:spacing w:line="240" w:lineRule="auto"/>
+                            </w:pPr>
+                            <w:r>
+                              <w:t>05.11.2018</w:t>
+                            </w:r>
+                          </w:p>
+                        </w:tc>
+                        <w:tc>
+                          <w:tcPr>
+                            <w:tcW w:w="2728" w:type="dxa"/>
+                          </w:tcPr>
+                          <w:p>
+                            <w:pPr>
+                              <w:spacing w:line="240" w:lineRule="auto"/>
+                            </w:pPr>
+                            <w:r>
+                              <w:t xml:space="preserve">Fahri Kus, Matthias Eberlein, Simon </w:t>
+                            </w:r>
+                            <w:proofErr w:type="spellStart"/>
+                            <w:r>
+                              <w:t>Kreuziger</w:t>
+                            </w:r>
+                            <w:proofErr w:type="spellEnd"/>
+                            <w:r>
+                              <w:t>, Florian Heinrich</w:t>
+                            </w:r>
+                          </w:p>
+                        </w:tc>
+                        <w:tc>
+                          <w:tcPr>
+                            <w:tcW w:w="3888" w:type="dxa"/>
+                          </w:tcPr>
+                          <w:p>
+                            <w:pPr>
+                              <w:spacing w:line="240" w:lineRule="auto"/>
+                            </w:pPr>
+                            <w:r>
+                              <w:t>Initial Version</w:t>
+                            </w:r>
+                          </w:p>
+                        </w:tc>
+                      </w:tr>
+                      <w:tr>
+                        <w:tc>
+                          <w:tcPr>
+                            <w:tcW w:w="988" w:type="dxa"/>
+                          </w:tcPr>
+                          <w:p>
+                            <w:pPr>
+                              <w:spacing w:line="240" w:lineRule="auto"/>
+                            </w:pPr>
+                            <w:r>
+                              <w:t>0.2</w:t>
+                            </w:r>
+                          </w:p>
+                        </w:tc>
+                        <w:tc>
+                          <w:tcPr>
+                            <w:tcW w:w="1274" w:type="dxa"/>
+                          </w:tcPr>
+                          <w:p>
+                            <w:pPr>
+                              <w:spacing w:line="240" w:lineRule="auto"/>
+                            </w:pPr>
+                            <w:r>
+                              <w:t>1</w:t>
+                            </w:r>
+                            <w:r>
+                              <w:t>1</w:t>
+                            </w:r>
+                            <w:r>
+                              <w:t>.11.2018</w:t>
+                            </w:r>
+                          </w:p>
+                        </w:tc>
+                        <w:tc>
+                          <w:tcPr>
+                            <w:tcW w:w="2728" w:type="dxa"/>
+                          </w:tcPr>
+                          <w:p>
+                            <w:pPr>
+                              <w:spacing w:line="240" w:lineRule="auto"/>
+                            </w:pPr>
+                            <w:r>
+                              <w:t xml:space="preserve">Fahri Kus, Simon </w:t>
+                            </w:r>
+                            <w:proofErr w:type="spellStart"/>
+                            <w:r>
+                              <w:t>Kreuziger</w:t>
+                            </w:r>
+                            <w:proofErr w:type="spellEnd"/>
+                            <w:r>
+                              <w:t>, Florian Heinrich</w:t>
+                            </w:r>
+                          </w:p>
+                        </w:tc>
+                        <w:tc>
+                          <w:tcPr>
+                            <w:tcW w:w="3888" w:type="dxa"/>
+                          </w:tcPr>
+                          <w:p>
+                            <w:pPr>
+                              <w:spacing w:line="240" w:lineRule="auto"/>
+                            </w:pPr>
+                            <w:r>
+                              <w:t>Einteilung der Verantwortlichen und der Aufgabenbereiche</w:t>
+                            </w:r>
+                          </w:p>
+                        </w:tc>
+                      </w:tr>
+                      <w:tr>
+                        <w:tc>
+                          <w:tcPr>
+                            <w:tcW w:w="988" w:type="dxa"/>
+                          </w:tcPr>
+                          <w:p>
+                            <w:pPr>
+                              <w:spacing w:line="240" w:lineRule="auto"/>
+                            </w:pPr>
+                            <w:r>
+                              <w:t>1.0</w:t>
+                            </w:r>
+                          </w:p>
+                        </w:tc>
+                        <w:tc>
+                          <w:tcPr>
+                            <w:tcW w:w="1274" w:type="dxa"/>
+                          </w:tcPr>
+                          <w:p>
+                            <w:pPr>
+                              <w:spacing w:line="240" w:lineRule="auto"/>
+                            </w:pPr>
+                            <w:r>
+                              <w:t>12.11.2018</w:t>
+                            </w:r>
+                          </w:p>
+                        </w:tc>
+                        <w:tc>
+                          <w:tcPr>
+                            <w:tcW w:w="2728" w:type="dxa"/>
+                          </w:tcPr>
+                          <w:p>
+                            <w:pPr>
+                              <w:spacing w:line="240" w:lineRule="auto"/>
+                            </w:pPr>
+                            <w:r>
+                              <w:t xml:space="preserve">Fahri Kus, Matthias Eberlein, Simon </w:t>
+                            </w:r>
+                            <w:proofErr w:type="spellStart"/>
+                            <w:r>
+                              <w:t>Kreuziger</w:t>
+                            </w:r>
+                            <w:proofErr w:type="spellEnd"/>
+                            <w:r>
+                              <w:t>, Florian Heinrich</w:t>
+                            </w:r>
+                          </w:p>
+                        </w:tc>
+                        <w:tc>
+                          <w:tcPr>
+                            <w:tcW w:w="3888" w:type="dxa"/>
+                          </w:tcPr>
+                          <w:p>
+                            <w:pPr>
+                              <w:spacing w:line="240" w:lineRule="auto"/>
+                            </w:pPr>
+                            <w:r>
+                              <w:t>Abschließende Qualitätssicherung für MS2</w:t>
+                            </w:r>
+                          </w:p>
+                        </w:tc>
+                      </w:tr>
+                    </w:tbl>
+                    <w:p>
+                      <w:pPr>
+                        <w:spacing w:after="0" w:line="240" w:lineRule="auto"/>
+                      </w:pPr>
+                    </w:p>
+                    <w:p/>
+                  </w:txbxContent>
+                </v:textbox>
+                <w10:wrap type="topAndBottom" anchorx="margin" anchory="margin"/>
+              </v:rect>
+            </w:pict>
+          </mc:Fallback>
+        </mc:AlternateContent>
       </w:r>
+    </w:p>
+    <w:p>
+      <w:pPr>
+        <w:pStyle w:val="FlietextTH"/>
+        <w:rPr>
+          <w:lang w:val="en-US"/>
+        </w:rPr>
+      </w:pPr>
       <w:r>
+        <w:rPr>
+          <w:lang w:val="en-US"/>
+        </w:rPr>
         <w:br w:type="page"/>
       </w:r>
     </w:p>
     <w:p>
       <w:pPr>
-        <w:pStyle w:val="berschrift1unnummeriert"/>
+        <w:pStyle w:val="Heading1"/>
         <w:spacing w:after="240"/>
       </w:pPr>
-      <w:bookmarkStart w:id="5" w:name="_Toc526970612"/>
-      <w:bookmarkStart w:id="6" w:name="_Toc85174041"/>
+      <w:bookmarkStart w:id="8" w:name="_Ref526940225"/>
+      <w:bookmarkStart w:id="9" w:name="_Toc529177968"/>
       <w:bookmarkEnd w:id="0"/>
       <w:bookmarkEnd w:id="1"/>
-      <w:r>
-        <w:lastRenderedPageBreak/>
-        <w:t>Generelle Hinweise</w:t>
-      </w:r>
-      <w:bookmarkEnd w:id="5"/>
-    </w:p>
-    <w:p>
-      <w:pPr>
-        <w:pStyle w:val="FlietextTH"/>
-      </w:pPr>
-      <w:r>
-        <w:t>In diesem Kapi</w:t>
-      </w:r>
-      <w:r>
-        <w:t xml:space="preserve">tel sind generelle Hinweise zur Aufgabenverteilung </w:t>
-      </w:r>
-      <w:r>
-        <w:t xml:space="preserve">enthalten. Übernehmen Sie dieses Kapitel nicht bzw. löschen Sie es in Ihrem konkreten </w:t>
-      </w:r>
-      <w:r>
-        <w:t>Dokument</w:t>
-      </w:r>
-      <w:r>
-        <w:t>.</w:t>
-      </w:r>
-    </w:p>
-    <w:p>
-      <w:pPr>
-        <w:pStyle w:val="FlietextTH"/>
-      </w:pPr>
-      <w:r>
-        <w:t xml:space="preserve">Ziel der Aufgabenverteilung ist, </w:t>
-      </w:r>
-      <w:r>
-        <w:t xml:space="preserve">alle Aufgabenbereiche des Projekts </w:t>
-      </w:r>
-      <w:r>
-        <w:t xml:space="preserve">zu identifizieren und </w:t>
-      </w:r>
-      <w:r>
-        <w:t xml:space="preserve">je </w:t>
-      </w:r>
-      <w:r>
-        <w:rPr>
-          <w:u w:val="single"/>
-        </w:rPr>
-        <w:t>einem</w:t>
-      </w:r>
-      <w:r>
-        <w:t xml:space="preserve"> ("Verantwortung ist unteilbar.")</w:t>
-      </w:r>
-      <w:r>
-        <w:t xml:space="preserve"> Verantwortlichen </w:t>
-      </w:r>
-      <w:r>
-        <w:t xml:space="preserve">im Team </w:t>
-      </w:r>
-      <w:r>
-        <w:t xml:space="preserve">zuzuteilen. </w:t>
-      </w:r>
-      <w:r>
-        <w:t xml:space="preserve">Aufgabenbereiche sind grob gefasst, beispielsweise "Datenbank", "Produktmodell-Logik" oder "GUI" </w:t>
-      </w:r>
-    </w:p>
-    <w:p>
-      <w:pPr>
-        <w:pStyle w:val="FlietextTH"/>
-      </w:pPr>
-      <w:r>
-        <w:t xml:space="preserve">Sie </w:t>
-      </w:r>
-      <w:r>
-        <w:t xml:space="preserve">zerfallen </w:t>
-      </w:r>
-      <w:r>
-        <w:t xml:space="preserve">(später) </w:t>
-      </w:r>
-      <w:r>
-        <w:t xml:space="preserve">typischerweise in viele auf verschiedene Meilensteine verteilte Aufgaben (z.B. "Datenschema spezifizieren", "Datenbankschema in SQL implementieren"), die hier nicht </w:t>
-      </w:r>
-      <w:r>
-        <w:t>aufgelistet</w:t>
-      </w:r>
-      <w:r>
-        <w:t xml:space="preserve"> werden müssen.</w:t>
-      </w:r>
-    </w:p>
-    <w:p>
-      <w:pPr>
-        <w:pStyle w:val="FlietextTH"/>
-      </w:pPr>
-      <w:r>
-        <w:t xml:space="preserve">Die </w:t>
-      </w:r>
-      <w:r>
-        <w:t xml:space="preserve">Betreuer </w:t>
-      </w:r>
-      <w:r>
-        <w:t xml:space="preserve">haben </w:t>
-      </w:r>
-      <w:r>
-        <w:t xml:space="preserve">durch die Aufgabenverteilung </w:t>
-      </w:r>
-      <w:r>
-        <w:t xml:space="preserve">die Möglichkeit, </w:t>
-      </w:r>
-      <w:r>
-        <w:t>Fragen gezielt an die jeweiligen Verantwortlichen zu stellen.</w:t>
-      </w:r>
-    </w:p>
-    <w:p>
-      <w:pPr>
-        <w:pStyle w:val="berschrift1"/>
-        <w:keepLines w:val="0"/>
-        <w:pageBreakBefore w:val="0"/>
-        <w:tabs>
-          <w:tab w:val="clear" w:pos="454"/>
-          <w:tab w:val="clear" w:pos="794"/>
-          <w:tab w:val="num" w:pos="0"/>
-          <w:tab w:val="num" w:pos="284"/>
-        </w:tabs>
-        <w:spacing w:before="240" w:afterLines="0" w:after="240"/>
-        <w:ind w:left="0" w:firstLine="0"/>
-        <w:contextualSpacing w:val="0"/>
-      </w:pPr>
-      <w:bookmarkStart w:id="7" w:name="_Toc526970613"/>
-      <w:r>
-        <w:t>Revisionshistorie</w:t>
-      </w:r>
-      <w:bookmarkEnd w:id="6"/>
-      <w:bookmarkEnd w:id="7"/>
-    </w:p>
-    <w:p>
-      <w:r>
-        <w:t>&lt;</w:t>
-      </w:r>
-      <w:r>
-        <w:t xml:space="preserve">Tabellarische </w:t>
-      </w:r>
-      <w:r>
-        <w:t>Liste der Dokume</w:t>
-      </w:r>
-      <w:r>
-        <w:t xml:space="preserve">ntänderungen je </w:t>
-      </w:r>
-      <w:r>
-        <w:t>Version</w:t>
-      </w:r>
-      <w:r>
-        <w:t>.</w:t>
-      </w:r>
-      <w:r>
-        <w:t>&gt;</w:t>
-      </w:r>
-    </w:p>
-    <w:p>
-      <w:r>
-        <w:t>Als Revisionsnummern können beispielsweise verwendet werden:</w:t>
-      </w:r>
-    </w:p>
-    <w:p>
-      <w:pPr>
-        <w:numPr>
-          <w:ilvl w:val="0"/>
-          <w:numId w:val="46"/>
-        </w:numPr>
-        <w:spacing w:after="0" w:line="240" w:lineRule="auto"/>
-      </w:pPr>
-      <w:r>
-        <w:t>0.1, 0.2, 1.4 für Zwischenversionen</w:t>
-      </w:r>
-    </w:p>
-    <w:p>
-      <w:pPr>
-        <w:numPr>
-          <w:ilvl w:val="0"/>
-          <w:numId w:val="46"/>
-        </w:numPr>
-        <w:spacing w:after="0" w:line="240" w:lineRule="auto"/>
-      </w:pPr>
-      <w:r>
-        <w:t>1.0, 2.0 für Hauptversionen&gt;</w:t>
-      </w:r>
-    </w:p>
-    <w:p>
-      <w:pPr>
-        <w:spacing w:after="0" w:line="240" w:lineRule="auto"/>
-      </w:pPr>
-      <w:r>
-        <w:t>Bitte aktualisieren Sie auch immer die Versionsnummer auf dem Deckblatt.</w:t>
-      </w:r>
-    </w:p>
-    <w:p>
-      <w:pPr>
-        <w:spacing w:after="0" w:line="240" w:lineRule="auto"/>
-      </w:pPr>
-    </w:p>
-    <w:p>
-      <w:pPr>
-        <w:spacing w:after="0" w:line="240" w:lineRule="auto"/>
-      </w:pPr>
-      <w:r>
-        <w:t>Beispiel</w:t>
-      </w:r>
-    </w:p>
-    <w:p>
-      <w:pPr>
-        <w:spacing w:after="0" w:line="240" w:lineRule="auto"/>
-      </w:pPr>
-    </w:p>
-    <w:tbl>
-      <w:tblPr>
-        <w:tblStyle w:val="TabelleTHKlnmitErgebniszeile"/>
-        <w:tblW w:w="0" w:type="auto"/>
-        <w:tblLook w:val="04A0" w:firstRow="1" w:lastRow="0" w:firstColumn="1" w:lastColumn="0" w:noHBand="0" w:noVBand="1"/>
-      </w:tblPr>
-      <w:tblGrid>
-        <w:gridCol w:w="993"/>
-        <w:gridCol w:w="1275"/>
-        <w:gridCol w:w="2745"/>
-        <w:gridCol w:w="3916"/>
-      </w:tblGrid>
-      <w:tr>
-        <w:trPr>
-          <w:cnfStyle w:val="100000000000" w:firstRow="1" w:lastRow="0" w:firstColumn="0" w:lastColumn="0" w:oddVBand="0" w:evenVBand="0" w:oddHBand="0" w:evenHBand="0" w:firstRowFirstColumn="0" w:firstRowLastColumn="0" w:lastRowFirstColumn="0" w:lastRowLastColumn="0"/>
-        </w:trPr>
-        <w:tc>
-          <w:tcPr>
-            <w:tcW w:w="993" w:type="dxa"/>
-          </w:tcPr>
-          <w:p>
-            <w:pPr>
-              <w:spacing w:line="240" w:lineRule="auto"/>
-            </w:pPr>
-            <w:r>
-              <w:t>Version</w:t>
-            </w:r>
-          </w:p>
-        </w:tc>
-        <w:tc>
-          <w:tcPr>
-            <w:tcW w:w="1275" w:type="dxa"/>
-          </w:tcPr>
-          <w:p>
-            <w:pPr>
-              <w:spacing w:line="240" w:lineRule="auto"/>
-            </w:pPr>
-            <w:r>
-              <w:t>Datum</w:t>
-            </w:r>
-          </w:p>
-        </w:tc>
-        <w:tc>
-          <w:tcPr>
-            <w:tcW w:w="2745" w:type="dxa"/>
-          </w:tcPr>
-          <w:p>
-            <w:pPr>
-              <w:spacing w:line="240" w:lineRule="auto"/>
-            </w:pPr>
-            <w:r>
-              <w:t>Autor</w:t>
-            </w:r>
-          </w:p>
-        </w:tc>
-        <w:tc>
-          <w:tcPr>
-            <w:tcW w:w="3916" w:type="dxa"/>
-          </w:tcPr>
-          <w:p>
-            <w:pPr>
-              <w:spacing w:line="240" w:lineRule="auto"/>
-            </w:pPr>
-            <w:r>
-              <w:t>Bemerkungen</w:t>
-            </w:r>
-          </w:p>
-        </w:tc>
-      </w:tr>
-      <w:tr>
-        <w:tc>
-          <w:tcPr>
-            <w:tcW w:w="993" w:type="dxa"/>
-          </w:tcPr>
-          <w:p>
-            <w:pPr>
-              <w:spacing w:line="240" w:lineRule="auto"/>
-            </w:pPr>
-            <w:r>
-              <w:t>0.1</w:t>
-            </w:r>
-          </w:p>
-        </w:tc>
-        <w:tc>
-          <w:tcPr>
-            <w:tcW w:w="1275" w:type="dxa"/>
-          </w:tcPr>
-          <w:p>
-            <w:pPr>
-              <w:spacing w:line="240" w:lineRule="auto"/>
-            </w:pPr>
-            <w:r>
-              <w:t>30</w:t>
-            </w:r>
-            <w:r>
-              <w:t>.10.2018</w:t>
-            </w:r>
-          </w:p>
-        </w:tc>
-        <w:tc>
-          <w:tcPr>
-            <w:tcW w:w="2745" w:type="dxa"/>
-          </w:tcPr>
-          <w:p>
-            <w:pPr>
-              <w:spacing w:line="240" w:lineRule="auto"/>
-            </w:pPr>
-            <w:r>
-              <w:t>Max Mustermann</w:t>
-            </w:r>
-          </w:p>
-        </w:tc>
-        <w:tc>
-          <w:tcPr>
-            <w:tcW w:w="3916" w:type="dxa"/>
-          </w:tcPr>
-          <w:p>
-            <w:pPr>
-              <w:spacing w:line="240" w:lineRule="auto"/>
-            </w:pPr>
-            <w:r>
-              <w:t>Aufgabenverteilung bis MS2</w:t>
-            </w:r>
-          </w:p>
-        </w:tc>
-      </w:tr>
-      <w:tr>
-        <w:tc>
-          <w:tcPr>
-            <w:tcW w:w="993" w:type="dxa"/>
-          </w:tcPr>
-          <w:p>
-            <w:pPr>
-              <w:spacing w:line="240" w:lineRule="auto"/>
-            </w:pPr>
-            <w:r>
-              <w:t>…</w:t>
-            </w:r>
-          </w:p>
-        </w:tc>
-        <w:tc>
-          <w:tcPr>
-            <w:tcW w:w="1275" w:type="dxa"/>
-          </w:tcPr>
-          <w:p>
-            <w:pPr>
-              <w:spacing w:line="240" w:lineRule="auto"/>
-            </w:pPr>
-          </w:p>
-        </w:tc>
-        <w:tc>
-          <w:tcPr>
-            <w:tcW w:w="2745" w:type="dxa"/>
-          </w:tcPr>
-          <w:p>
-            <w:pPr>
-              <w:spacing w:line="240" w:lineRule="auto"/>
-            </w:pPr>
-          </w:p>
-        </w:tc>
-        <w:tc>
-          <w:tcPr>
-            <w:tcW w:w="3916" w:type="dxa"/>
-          </w:tcPr>
-          <w:p>
-            <w:pPr>
-              <w:spacing w:line="240" w:lineRule="auto"/>
-            </w:pPr>
-          </w:p>
-        </w:tc>
-      </w:tr>
-      <w:tr>
-        <w:tc>
-          <w:tcPr>
-            <w:tcW w:w="993" w:type="dxa"/>
-          </w:tcPr>
-          <w:p>
-            <w:pPr>
-              <w:spacing w:line="240" w:lineRule="auto"/>
-            </w:pPr>
-            <w:r>
-              <w:t>1.0</w:t>
-            </w:r>
-          </w:p>
-        </w:tc>
-        <w:tc>
-          <w:tcPr>
-            <w:tcW w:w="1275" w:type="dxa"/>
-          </w:tcPr>
-          <w:p>
-            <w:pPr>
-              <w:spacing w:line="240" w:lineRule="auto"/>
-            </w:pPr>
-            <w:r>
-              <w:t>13.11</w:t>
-            </w:r>
-            <w:r>
-              <w:t>.2018</w:t>
-            </w:r>
-          </w:p>
-        </w:tc>
-        <w:tc>
-          <w:tcPr>
-            <w:tcW w:w="2745" w:type="dxa"/>
-          </w:tcPr>
-          <w:p>
-            <w:pPr>
-              <w:spacing w:line="240" w:lineRule="auto"/>
-            </w:pPr>
-            <w:r>
-              <w:t xml:space="preserve">Karl </w:t>
-            </w:r>
-            <w:proofErr w:type="spellStart"/>
-            <w:r>
-              <w:t>Kwalität</w:t>
-            </w:r>
-            <w:proofErr w:type="spellEnd"/>
-          </w:p>
-        </w:tc>
-        <w:tc>
-          <w:tcPr>
-            <w:tcW w:w="3916" w:type="dxa"/>
-          </w:tcPr>
-          <w:p>
-            <w:pPr>
-              <w:spacing w:line="240" w:lineRule="auto"/>
-            </w:pPr>
-            <w:r>
-              <w:t>Abschlie</w:t>
-            </w:r>
-            <w:r>
-              <w:t>ßende Qualitätssicherung für MS2</w:t>
-            </w:r>
-          </w:p>
-        </w:tc>
-      </w:tr>
-    </w:tbl>
-    <w:p>
-      <w:pPr>
-        <w:spacing w:after="0" w:line="240" w:lineRule="auto"/>
-      </w:pPr>
-    </w:p>
-    <w:p/>
-    <w:p>
-      <w:pPr>
-        <w:pStyle w:val="berschrift1"/>
-        <w:spacing w:after="240"/>
-      </w:pPr>
-      <w:bookmarkStart w:id="8" w:name="_Ref526940225"/>
-      <w:bookmarkStart w:id="9" w:name="_Toc526970614"/>
       <w:r>
         <w:lastRenderedPageBreak/>
         <w:t>Aufgabenverteilung</w:t>
@@ -1299,7 +1272,7 @@
               <w:pStyle w:val="FlietextTH"/>
             </w:pPr>
             <w:r>
-              <w:t>Max Mustermann</w:t>
+              <w:t>Matthias Eberlein</w:t>
             </w:r>
           </w:p>
         </w:tc>
@@ -1315,6 +1288,88 @@
               <w:t>Datenbank</w:t>
             </w:r>
           </w:p>
+          <w:p>
+            <w:pPr>
+              <w:pStyle w:val="FlietextTH"/>
+              <w:numPr>
+                <w:ilvl w:val="0"/>
+                <w:numId w:val="47"/>
+              </w:numPr>
+            </w:pPr>
+            <w:r>
+              <w:t>Datenbank</w:t>
+            </w:r>
+            <w:r>
+              <w:t xml:space="preserve"> </w:t>
+            </w:r>
+            <w:r>
+              <w:t>+</w:t>
+            </w:r>
+            <w:r>
+              <w:t xml:space="preserve"> </w:t>
+            </w:r>
+            <w:r>
+              <w:t>Tabellenstruktur</w:t>
+            </w:r>
+          </w:p>
+          <w:p>
+            <w:pPr>
+              <w:pStyle w:val="FlietextTH"/>
+              <w:numPr>
+                <w:ilvl w:val="0"/>
+                <w:numId w:val="47"/>
+              </w:numPr>
+            </w:pPr>
+            <w:r>
+              <w:t>Demo Daten</w:t>
+            </w:r>
+          </w:p>
+          <w:p>
+            <w:pPr>
+              <w:pStyle w:val="FlietextTH"/>
+              <w:numPr>
+                <w:ilvl w:val="0"/>
+                <w:numId w:val="47"/>
+              </w:numPr>
+            </w:pPr>
+            <w:r>
+              <w:t>Entity Module</w:t>
+            </w:r>
+          </w:p>
+          <w:p>
+            <w:pPr>
+              <w:pStyle w:val="FlietextTH"/>
+              <w:numPr>
+                <w:ilvl w:val="0"/>
+                <w:numId w:val="47"/>
+              </w:numPr>
+            </w:pPr>
+            <w:r>
+              <w:t>phpMyAdmin</w:t>
+            </w:r>
+          </w:p>
+          <w:p>
+            <w:pPr>
+              <w:pStyle w:val="FlietextTH"/>
+            </w:pPr>
+            <w:r>
+              <w:t>Services</w:t>
+            </w:r>
+          </w:p>
+          <w:p>
+            <w:pPr>
+              <w:pStyle w:val="ListParagraph"/>
+              <w:numPr>
+                <w:ilvl w:val="0"/>
+                <w:numId w:val="47"/>
+              </w:numPr>
+            </w:pPr>
+            <w:proofErr w:type="spellStart"/>
+            <w:r>
+              <w:t>IRatingService</w:t>
+            </w:r>
+            <w:proofErr w:type="spellEnd"/>
+          </w:p>
         </w:tc>
       </w:tr>
       <w:tr>
@@ -1327,7 +1382,7 @@
               <w:pStyle w:val="FlietextTH"/>
             </w:pPr>
             <w:r>
-              <w:t>Max Mustermann</w:t>
+              <w:t>Florian Heinrich</w:t>
             </w:r>
           </w:p>
         </w:tc>
@@ -1340,15 +1395,43 @@
               <w:pStyle w:val="FlietextTH"/>
             </w:pPr>
             <w:r>
-              <w:t>Integration (</w:t>
+              <w:t>Services</w:t>
             </w:r>
+          </w:p>
+          <w:p>
+            <w:pPr>
+              <w:pStyle w:val="FlietextTH"/>
+              <w:numPr>
+                <w:ilvl w:val="0"/>
+                <w:numId w:val="47"/>
+              </w:numPr>
+            </w:pPr>
             <w:proofErr w:type="spellStart"/>
             <w:r>
-              <w:t>Merge-Requests</w:t>
+              <w:t>IAutoService</w:t>
             </w:r>
             <w:proofErr w:type="spellEnd"/>
+          </w:p>
+          <w:p>
+            <w:pPr>
+              <w:pStyle w:val="FlietextTH"/>
+              <w:numPr>
+                <w:ilvl w:val="0"/>
+                <w:numId w:val="47"/>
+              </w:numPr>
+            </w:pPr>
+            <w:proofErr w:type="spellStart"/>
             <w:r>
-              <w:t xml:space="preserve"> bearbeiten)</w:t>
+              <w:t>IAuthService</w:t>
+            </w:r>
+            <w:proofErr w:type="spellEnd"/>
+          </w:p>
+          <w:p>
+            <w:pPr>
+              <w:pStyle w:val="FlietextTH"/>
+            </w:pPr>
+            <w:r>
+              <w:t>Grundlegende Architektur</w:t>
             </w:r>
           </w:p>
         </w:tc>
@@ -1363,7 +1446,7 @@
               <w:pStyle w:val="FlietextTH"/>
             </w:pPr>
             <w:r>
-              <w:t>Tim Mustermann</w:t>
+              <w:t>Simon Kreuziger</w:t>
             </w:r>
           </w:p>
         </w:tc>
@@ -1379,32 +1462,55 @@
               <w:t>GUI</w:t>
             </w:r>
           </w:p>
-        </w:tc>
-      </w:tr>
-      <w:tr>
-        <w:tc>
-          <w:tcPr>
-            <w:tcW w:w="2127" w:type="dxa"/>
-          </w:tcPr>
           <w:p>
             <w:pPr>
               <w:pStyle w:val="FlietextTH"/>
+              <w:numPr>
+                <w:ilvl w:val="0"/>
+                <w:numId w:val="48"/>
+              </w:numPr>
             </w:pPr>
             <w:r>
-              <w:t>Tom Mustermann</w:t>
+              <w:t>Header + Menu</w:t>
             </w:r>
           </w:p>
-        </w:tc>
-        <w:tc>
-          <w:tcPr>
-            <w:tcW w:w="6662" w:type="dxa"/>
-          </w:tcPr>
           <w:p>
             <w:pPr>
               <w:pStyle w:val="FlietextTH"/>
+              <w:numPr>
+                <w:ilvl w:val="0"/>
+                <w:numId w:val="48"/>
+              </w:numPr>
             </w:pPr>
             <w:r>
-              <w:t>Produktmodell-Logik</w:t>
+              <w:t>Registrierung</w:t>
+            </w:r>
+          </w:p>
+          <w:p>
+            <w:pPr>
+              <w:pStyle w:val="FlietextTH"/>
+              <w:numPr>
+                <w:ilvl w:val="0"/>
+                <w:numId w:val="48"/>
+              </w:numPr>
+            </w:pPr>
+            <w:r>
+              <w:t>A</w:t>
+            </w:r>
+            <w:r>
+              <w:t>nmeldung</w:t>
+            </w:r>
+          </w:p>
+          <w:p>
+            <w:pPr>
+              <w:pStyle w:val="FlietextTH"/>
+              <w:numPr>
+                <w:ilvl w:val="0"/>
+                <w:numId w:val="48"/>
+              </w:numPr>
+            </w:pPr>
+            <w:r>
+              <w:t>Impressum</w:t>
             </w:r>
           </w:p>
         </w:tc>
@@ -1419,7 +1525,7 @@
               <w:pStyle w:val="FlietextTH"/>
             </w:pPr>
             <w:r>
-              <w:t>Ted Mustermann</w:t>
+              <w:t>Fahri Kus</w:t>
             </w:r>
           </w:p>
         </w:tc>
@@ -1432,45 +1538,75 @@
               <w:pStyle w:val="FlietextTH"/>
             </w:pPr>
             <w:r>
-              <w:t>Autorisierungs-Logik</w:t>
+              <w:t>GUI</w:t>
             </w:r>
           </w:p>
-        </w:tc>
-      </w:tr>
-      <w:tr>
-        <w:tc>
-          <w:tcPr>
-            <w:tcW w:w="2127" w:type="dxa"/>
-          </w:tcPr>
           <w:p>
             <w:pPr>
               <w:pStyle w:val="FlietextTH"/>
+              <w:numPr>
+                <w:ilvl w:val="0"/>
+                <w:numId w:val="48"/>
+              </w:numPr>
             </w:pPr>
             <w:r>
-              <w:t>Ted Mustermann</w:t>
+              <w:t>Hauptseite</w:t>
             </w:r>
           </w:p>
-        </w:tc>
-        <w:tc>
-          <w:tcPr>
-            <w:tcW w:w="6662" w:type="dxa"/>
-          </w:tcPr>
           <w:p>
             <w:pPr>
               <w:pStyle w:val="FlietextTH"/>
+              <w:numPr>
+                <w:ilvl w:val="0"/>
+                <w:numId w:val="48"/>
+              </w:numPr>
             </w:pPr>
-            <w:proofErr w:type="spellStart"/>
             <w:r>
-              <w:t>Deployment</w:t>
+              <w:t>Erweitere Suche</w:t>
             </w:r>
-            <w:proofErr w:type="spellEnd"/>
+          </w:p>
+          <w:p>
+            <w:pPr>
+              <w:pStyle w:val="FlietextTH"/>
+              <w:numPr>
+                <w:ilvl w:val="0"/>
+                <w:numId w:val="48"/>
+              </w:numPr>
+            </w:pPr>
             <w:r>
-              <w:t>-Umgebungen aufsetzen</w:t>
+              <w:t>Auto Infoseite</w:t>
+            </w:r>
+          </w:p>
+          <w:p>
+            <w:pPr>
+              <w:pStyle w:val="FlietextTH"/>
+              <w:numPr>
+                <w:ilvl w:val="0"/>
+                <w:numId w:val="49"/>
+              </w:numPr>
+            </w:pPr>
+            <w:r>
+              <w:t>Auto Liste</w:t>
             </w:r>
           </w:p>
         </w:tc>
       </w:tr>
     </w:tbl>
+    <w:p>
+      <w:pPr>
+        <w:pStyle w:val="FlietextTH"/>
+      </w:pPr>
+    </w:p>
+    <w:p>
+      <w:pPr>
+        <w:pStyle w:val="FlietextTH"/>
+      </w:pPr>
+    </w:p>
+    <w:p>
+      <w:pPr>
+        <w:pStyle w:val="FlietextTH"/>
+      </w:pPr>
+    </w:p>
     <w:p>
       <w:pPr>
         <w:pStyle w:val="FlietextTH"/>
@@ -1493,7 +1629,7 @@
 </file>
 
 <file path=word/endnotes.xml><?xml version="1.0" encoding="utf-8"?>
-<w:endnotes xmlns:wpc="http://schemas.microsoft.com/office/word/2010/wordprocessingCanvas" xmlns:cx="http://schemas.microsoft.com/office/drawing/2014/chartex" xmlns:mc="http://schemas.openxmlformats.org/markup-compatibility/2006" xmlns:o="urn:schemas-microsoft-com:office:office" xmlns:r="http://schemas.openxmlformats.org/officeDocument/2006/relationships" xmlns:m="http://schemas.openxmlformats.org/officeDocument/2006/math" xmlns:v="urn:schemas-microsoft-com:vml" xmlns:wp14="http://schemas.microsoft.com/office/word/2010/wordprocessingDrawing" xmlns:wp="http://schemas.openxmlformats.org/drawingml/2006/wordprocessingDrawing" xmlns:w10="urn:schemas-microsoft-com:office:word" xmlns:w="http://schemas.openxmlformats.org/wordprocessingml/2006/main" xmlns:w14="http://schemas.microsoft.com/office/word/2010/wordml" xmlns:w15="http://schemas.microsoft.com/office/word/2012/wordml" xmlns:w16se="http://schemas.microsoft.com/office/word/2015/wordml/symex" xmlns:wpg="http://schemas.microsoft.com/office/word/2010/wordprocessingGroup" xmlns:wpi="http://schemas.microsoft.com/office/word/2010/wordprocessingInk" xmlns:wne="http://schemas.microsoft.com/office/word/2006/wordml" xmlns:wps="http://schemas.microsoft.com/office/word/2010/wordprocessingShape" mc:Ignorable="w14 w15 w16se wp14">
+<w:endnotes xmlns:wpc="http://schemas.microsoft.com/office/word/2010/wordprocessingCanvas" xmlns:cx="http://schemas.microsoft.com/office/drawing/2014/chartex" xmlns:cx1="http://schemas.microsoft.com/office/drawing/2015/9/8/chartex" xmlns:cx2="http://schemas.microsoft.com/office/drawing/2015/10/21/chartex" xmlns:cx3="http://schemas.microsoft.com/office/drawing/2016/5/9/chartex" xmlns:cx4="http://schemas.microsoft.com/office/drawing/2016/5/10/chartex" xmlns:cx5="http://schemas.microsoft.com/office/drawing/2016/5/11/chartex" xmlns:cx6="http://schemas.microsoft.com/office/drawing/2016/5/12/chartex" xmlns:cx7="http://schemas.microsoft.com/office/drawing/2016/5/13/chartex" xmlns:cx8="http://schemas.microsoft.com/office/drawing/2016/5/14/chartex" xmlns:mc="http://schemas.openxmlformats.org/markup-compatibility/2006" xmlns:aink="http://schemas.microsoft.com/office/drawing/2016/ink" xmlns:am3d="http://schemas.microsoft.com/office/drawing/2017/model3d" xmlns:o="urn:schemas-microsoft-com:office:office" xmlns:r="http://schemas.openxmlformats.org/officeDocument/2006/relationships" xmlns:m="http://schemas.openxmlformats.org/officeDocument/2006/math" xmlns:v="urn:schemas-microsoft-com:vml" xmlns:wp14="http://schemas.microsoft.com/office/word/2010/wordprocessingDrawing" xmlns:wp="http://schemas.openxmlformats.org/drawingml/2006/wordprocessingDrawing" xmlns:w10="urn:schemas-microsoft-com:office:word" xmlns:w="http://schemas.openxmlformats.org/wordprocessingml/2006/main" xmlns:w14="http://schemas.microsoft.com/office/word/2010/wordml" xmlns:w15="http://schemas.microsoft.com/office/word/2012/wordml" xmlns:w16cid="http://schemas.microsoft.com/office/word/2016/wordml/cid" xmlns:w16se="http://schemas.microsoft.com/office/word/2015/wordml/symex" xmlns:wpg="http://schemas.microsoft.com/office/word/2010/wordprocessingGroup" xmlns:wpi="http://schemas.microsoft.com/office/word/2010/wordprocessingInk" xmlns:wne="http://schemas.microsoft.com/office/word/2006/wordml" xmlns:wps="http://schemas.microsoft.com/office/word/2010/wordprocessingShape" mc:Ignorable="w14 w15 w16se w16cid wp14">
   <w:endnote w:type="separator" w:id="-1">
     <w:p>
       <w:r>
@@ -1512,7 +1648,7 @@
 </file>
 
 <file path=word/footer1.xml><?xml version="1.0" encoding="utf-8"?>
-<w:ftr xmlns:wpc="http://schemas.microsoft.com/office/word/2010/wordprocessingCanvas" xmlns:cx="http://schemas.microsoft.com/office/drawing/2014/chartex" xmlns:mc="http://schemas.openxmlformats.org/markup-compatibility/2006" xmlns:o="urn:schemas-microsoft-com:office:office" xmlns:r="http://schemas.openxmlformats.org/officeDocument/2006/relationships" xmlns:m="http://schemas.openxmlformats.org/officeDocument/2006/math" xmlns:v="urn:schemas-microsoft-com:vml" xmlns:wp14="http://schemas.microsoft.com/office/word/2010/wordprocessingDrawing" xmlns:wp="http://schemas.openxmlformats.org/drawingml/2006/wordprocessingDrawing" xmlns:w10="urn:schemas-microsoft-com:office:word" xmlns:w="http://schemas.openxmlformats.org/wordprocessingml/2006/main" xmlns:w14="http://schemas.microsoft.com/office/word/2010/wordml" xmlns:w15="http://schemas.microsoft.com/office/word/2012/wordml" xmlns:w16se="http://schemas.microsoft.com/office/word/2015/wordml/symex" xmlns:wpg="http://schemas.microsoft.com/office/word/2010/wordprocessingGroup" xmlns:wpi="http://schemas.microsoft.com/office/word/2010/wordprocessingInk" xmlns:wne="http://schemas.microsoft.com/office/word/2006/wordml" xmlns:wps="http://schemas.microsoft.com/office/word/2010/wordprocessingShape" mc:Ignorable="w14 w15 w16se wp14">
+<w:ftr xmlns:wpc="http://schemas.microsoft.com/office/word/2010/wordprocessingCanvas" xmlns:cx="http://schemas.microsoft.com/office/drawing/2014/chartex" xmlns:cx1="http://schemas.microsoft.com/office/drawing/2015/9/8/chartex" xmlns:cx2="http://schemas.microsoft.com/office/drawing/2015/10/21/chartex" xmlns:cx3="http://schemas.microsoft.com/office/drawing/2016/5/9/chartex" xmlns:cx4="http://schemas.microsoft.com/office/drawing/2016/5/10/chartex" xmlns:cx5="http://schemas.microsoft.com/office/drawing/2016/5/11/chartex" xmlns:cx6="http://schemas.microsoft.com/office/drawing/2016/5/12/chartex" xmlns:cx7="http://schemas.microsoft.com/office/drawing/2016/5/13/chartex" xmlns:cx8="http://schemas.microsoft.com/office/drawing/2016/5/14/chartex" xmlns:mc="http://schemas.openxmlformats.org/markup-compatibility/2006" xmlns:aink="http://schemas.microsoft.com/office/drawing/2016/ink" xmlns:am3d="http://schemas.microsoft.com/office/drawing/2017/model3d" xmlns:o="urn:schemas-microsoft-com:office:office" xmlns:r="http://schemas.openxmlformats.org/officeDocument/2006/relationships" xmlns:m="http://schemas.openxmlformats.org/officeDocument/2006/math" xmlns:v="urn:schemas-microsoft-com:vml" xmlns:wp14="http://schemas.microsoft.com/office/word/2010/wordprocessingDrawing" xmlns:wp="http://schemas.openxmlformats.org/drawingml/2006/wordprocessingDrawing" xmlns:w10="urn:schemas-microsoft-com:office:word" xmlns:w="http://schemas.openxmlformats.org/wordprocessingml/2006/main" xmlns:w14="http://schemas.microsoft.com/office/word/2010/wordml" xmlns:w15="http://schemas.microsoft.com/office/word/2012/wordml" xmlns:w16cid="http://schemas.microsoft.com/office/word/2016/wordml/cid" xmlns:w16se="http://schemas.microsoft.com/office/word/2015/wordml/symex" xmlns:wpg="http://schemas.microsoft.com/office/word/2010/wordprocessingGroup" xmlns:wpi="http://schemas.microsoft.com/office/word/2010/wordprocessingInk" xmlns:wne="http://schemas.microsoft.com/office/word/2006/wordml" xmlns:wps="http://schemas.microsoft.com/office/word/2010/wordprocessingShape" mc:Ignorable="w14 w15 w16se w16cid wp14">
   <w:p>
     <w:pPr>
       <w:pStyle w:val="Kopf-FuzeileTH"/>
@@ -1542,14 +1678,14 @@
 </file>
 
 <file path=word/footer2.xml><?xml version="1.0" encoding="utf-8"?>
-<w:ftr xmlns:wpc="http://schemas.microsoft.com/office/word/2010/wordprocessingCanvas" xmlns:cx="http://schemas.microsoft.com/office/drawing/2014/chartex" xmlns:mc="http://schemas.openxmlformats.org/markup-compatibility/2006" xmlns:o="urn:schemas-microsoft-com:office:office" xmlns:r="http://schemas.openxmlformats.org/officeDocument/2006/relationships" xmlns:m="http://schemas.openxmlformats.org/officeDocument/2006/math" xmlns:v="urn:schemas-microsoft-com:vml" xmlns:wp14="http://schemas.microsoft.com/office/word/2010/wordprocessingDrawing" xmlns:wp="http://schemas.openxmlformats.org/drawingml/2006/wordprocessingDrawing" xmlns:w10="urn:schemas-microsoft-com:office:word" xmlns:w="http://schemas.openxmlformats.org/wordprocessingml/2006/main" xmlns:w14="http://schemas.microsoft.com/office/word/2010/wordml" xmlns:w15="http://schemas.microsoft.com/office/word/2012/wordml" xmlns:w16se="http://schemas.microsoft.com/office/word/2015/wordml/symex" xmlns:wpg="http://schemas.microsoft.com/office/word/2010/wordprocessingGroup" xmlns:wpi="http://schemas.microsoft.com/office/word/2010/wordprocessingInk" xmlns:wne="http://schemas.microsoft.com/office/word/2006/wordml" xmlns:wps="http://schemas.microsoft.com/office/word/2010/wordprocessingShape" mc:Ignorable="w14 w15 w16se wp14">
+<w:ftr xmlns:wpc="http://schemas.microsoft.com/office/word/2010/wordprocessingCanvas" xmlns:cx="http://schemas.microsoft.com/office/drawing/2014/chartex" xmlns:cx1="http://schemas.microsoft.com/office/drawing/2015/9/8/chartex" xmlns:cx2="http://schemas.microsoft.com/office/drawing/2015/10/21/chartex" xmlns:cx3="http://schemas.microsoft.com/office/drawing/2016/5/9/chartex" xmlns:cx4="http://schemas.microsoft.com/office/drawing/2016/5/10/chartex" xmlns:cx5="http://schemas.microsoft.com/office/drawing/2016/5/11/chartex" xmlns:cx6="http://schemas.microsoft.com/office/drawing/2016/5/12/chartex" xmlns:cx7="http://schemas.microsoft.com/office/drawing/2016/5/13/chartex" xmlns:cx8="http://schemas.microsoft.com/office/drawing/2016/5/14/chartex" xmlns:mc="http://schemas.openxmlformats.org/markup-compatibility/2006" xmlns:aink="http://schemas.microsoft.com/office/drawing/2016/ink" xmlns:am3d="http://schemas.microsoft.com/office/drawing/2017/model3d" xmlns:o="urn:schemas-microsoft-com:office:office" xmlns:r="http://schemas.openxmlformats.org/officeDocument/2006/relationships" xmlns:m="http://schemas.openxmlformats.org/officeDocument/2006/math" xmlns:v="urn:schemas-microsoft-com:vml" xmlns:wp14="http://schemas.microsoft.com/office/word/2010/wordprocessingDrawing" xmlns:wp="http://schemas.openxmlformats.org/drawingml/2006/wordprocessingDrawing" xmlns:w10="urn:schemas-microsoft-com:office:word" xmlns:w="http://schemas.openxmlformats.org/wordprocessingml/2006/main" xmlns:w14="http://schemas.microsoft.com/office/word/2010/wordml" xmlns:w15="http://schemas.microsoft.com/office/word/2012/wordml" xmlns:w16cid="http://schemas.microsoft.com/office/word/2016/wordml/cid" xmlns:w16se="http://schemas.microsoft.com/office/word/2015/wordml/symex" xmlns:wpg="http://schemas.microsoft.com/office/word/2010/wordprocessingGroup" xmlns:wpi="http://schemas.microsoft.com/office/word/2010/wordprocessingInk" xmlns:wne="http://schemas.microsoft.com/office/word/2006/wordml" xmlns:wps="http://schemas.microsoft.com/office/word/2010/wordprocessingShape" mc:Ignorable="w14 w15 w16se w16cid wp14">
   <w:p>
     <w:r>
       <w:rPr>
         <w:noProof/>
       </w:rPr>
       <w:drawing>
-        <wp:anchor distT="0" distB="0" distL="114300" distR="114300" simplePos="0" relativeHeight="251659264" behindDoc="1" locked="1" layoutInCell="1" allowOverlap="1" wp14:anchorId="16E26F0D" wp14:editId="77236373">
+        <wp:anchor distT="0" distB="0" distL="114300" distR="114300" simplePos="0" relativeHeight="251659264" behindDoc="1" locked="1" layoutInCell="1" allowOverlap="1" wp14:anchorId="1233C2A3" wp14:editId="66BEA87A">
           <wp:simplePos x="0" y="0"/>
           <wp:positionH relativeFrom="page">
             <wp:posOffset>4723765</wp:posOffset>
@@ -1625,7 +1761,7 @@
 </file>
 
 <file path=word/footnotes.xml><?xml version="1.0" encoding="utf-8"?>
-<w:footnotes xmlns:wpc="http://schemas.microsoft.com/office/word/2010/wordprocessingCanvas" xmlns:cx="http://schemas.microsoft.com/office/drawing/2014/chartex" xmlns:mc="http://schemas.openxmlformats.org/markup-compatibility/2006" xmlns:o="urn:schemas-microsoft-com:office:office" xmlns:r="http://schemas.openxmlformats.org/officeDocument/2006/relationships" xmlns:m="http://schemas.openxmlformats.org/officeDocument/2006/math" xmlns:v="urn:schemas-microsoft-com:vml" xmlns:wp14="http://schemas.microsoft.com/office/word/2010/wordprocessingDrawing" xmlns:wp="http://schemas.openxmlformats.org/drawingml/2006/wordprocessingDrawing" xmlns:w10="urn:schemas-microsoft-com:office:word" xmlns:w="http://schemas.openxmlformats.org/wordprocessingml/2006/main" xmlns:w14="http://schemas.microsoft.com/office/word/2010/wordml" xmlns:w15="http://schemas.microsoft.com/office/word/2012/wordml" xmlns:w16se="http://schemas.microsoft.com/office/word/2015/wordml/symex" xmlns:wpg="http://schemas.microsoft.com/office/word/2010/wordprocessingGroup" xmlns:wpi="http://schemas.microsoft.com/office/word/2010/wordprocessingInk" xmlns:wne="http://schemas.microsoft.com/office/word/2006/wordml" xmlns:wps="http://schemas.microsoft.com/office/word/2010/wordprocessingShape" mc:Ignorable="w14 w15 w16se wp14">
+<w:footnotes xmlns:wpc="http://schemas.microsoft.com/office/word/2010/wordprocessingCanvas" xmlns:cx="http://schemas.microsoft.com/office/drawing/2014/chartex" xmlns:cx1="http://schemas.microsoft.com/office/drawing/2015/9/8/chartex" xmlns:cx2="http://schemas.microsoft.com/office/drawing/2015/10/21/chartex" xmlns:cx3="http://schemas.microsoft.com/office/drawing/2016/5/9/chartex" xmlns:cx4="http://schemas.microsoft.com/office/drawing/2016/5/10/chartex" xmlns:cx5="http://schemas.microsoft.com/office/drawing/2016/5/11/chartex" xmlns:cx6="http://schemas.microsoft.com/office/drawing/2016/5/12/chartex" xmlns:cx7="http://schemas.microsoft.com/office/drawing/2016/5/13/chartex" xmlns:cx8="http://schemas.microsoft.com/office/drawing/2016/5/14/chartex" xmlns:mc="http://schemas.openxmlformats.org/markup-compatibility/2006" xmlns:aink="http://schemas.microsoft.com/office/drawing/2016/ink" xmlns:am3d="http://schemas.microsoft.com/office/drawing/2017/model3d" xmlns:o="urn:schemas-microsoft-com:office:office" xmlns:r="http://schemas.openxmlformats.org/officeDocument/2006/relationships" xmlns:m="http://schemas.openxmlformats.org/officeDocument/2006/math" xmlns:v="urn:schemas-microsoft-com:vml" xmlns:wp14="http://schemas.microsoft.com/office/word/2010/wordprocessingDrawing" xmlns:wp="http://schemas.openxmlformats.org/drawingml/2006/wordprocessingDrawing" xmlns:w10="urn:schemas-microsoft-com:office:word" xmlns:w="http://schemas.openxmlformats.org/wordprocessingml/2006/main" xmlns:w14="http://schemas.microsoft.com/office/word/2010/wordml" xmlns:w15="http://schemas.microsoft.com/office/word/2012/wordml" xmlns:w16cid="http://schemas.microsoft.com/office/word/2016/wordml/cid" xmlns:w16se="http://schemas.microsoft.com/office/word/2015/wordml/symex" xmlns:wpg="http://schemas.microsoft.com/office/word/2010/wordprocessingGroup" xmlns:wpi="http://schemas.microsoft.com/office/word/2010/wordprocessingInk" xmlns:wne="http://schemas.microsoft.com/office/word/2006/wordml" xmlns:wps="http://schemas.microsoft.com/office/word/2010/wordprocessingShape" mc:Ignorable="w14 w15 w16se w16cid wp14">
   <w:footnote w:type="separator" w:id="-1">
     <w:p/>
   </w:footnote>
@@ -1640,7 +1776,7 @@
 </file>
 
 <file path=word/header1.xml><?xml version="1.0" encoding="utf-8"?>
-<w:hdr xmlns:wpc="http://schemas.microsoft.com/office/word/2010/wordprocessingCanvas" xmlns:cx="http://schemas.microsoft.com/office/drawing/2014/chartex" xmlns:mc="http://schemas.openxmlformats.org/markup-compatibility/2006" xmlns:o="urn:schemas-microsoft-com:office:office" xmlns:r="http://schemas.openxmlformats.org/officeDocument/2006/relationships" xmlns:m="http://schemas.openxmlformats.org/officeDocument/2006/math" xmlns:v="urn:schemas-microsoft-com:vml" xmlns:wp14="http://schemas.microsoft.com/office/word/2010/wordprocessingDrawing" xmlns:wp="http://schemas.openxmlformats.org/drawingml/2006/wordprocessingDrawing" xmlns:w10="urn:schemas-microsoft-com:office:word" xmlns:w="http://schemas.openxmlformats.org/wordprocessingml/2006/main" xmlns:w14="http://schemas.microsoft.com/office/word/2010/wordml" xmlns:w15="http://schemas.microsoft.com/office/word/2012/wordml" xmlns:w16se="http://schemas.microsoft.com/office/word/2015/wordml/symex" xmlns:wpg="http://schemas.microsoft.com/office/word/2010/wordprocessingGroup" xmlns:wpi="http://schemas.microsoft.com/office/word/2010/wordprocessingInk" xmlns:wne="http://schemas.microsoft.com/office/word/2006/wordml" xmlns:wps="http://schemas.microsoft.com/office/word/2010/wordprocessingShape" mc:Ignorable="w14 w15 w16se wp14">
+<w:hdr xmlns:wpc="http://schemas.microsoft.com/office/word/2010/wordprocessingCanvas" xmlns:cx="http://schemas.microsoft.com/office/drawing/2014/chartex" xmlns:cx1="http://schemas.microsoft.com/office/drawing/2015/9/8/chartex" xmlns:cx2="http://schemas.microsoft.com/office/drawing/2015/10/21/chartex" xmlns:cx3="http://schemas.microsoft.com/office/drawing/2016/5/9/chartex" xmlns:cx4="http://schemas.microsoft.com/office/drawing/2016/5/10/chartex" xmlns:cx5="http://schemas.microsoft.com/office/drawing/2016/5/11/chartex" xmlns:cx6="http://schemas.microsoft.com/office/drawing/2016/5/12/chartex" xmlns:cx7="http://schemas.microsoft.com/office/drawing/2016/5/13/chartex" xmlns:cx8="http://schemas.microsoft.com/office/drawing/2016/5/14/chartex" xmlns:mc="http://schemas.openxmlformats.org/markup-compatibility/2006" xmlns:aink="http://schemas.microsoft.com/office/drawing/2016/ink" xmlns:am3d="http://schemas.microsoft.com/office/drawing/2017/model3d" xmlns:o="urn:schemas-microsoft-com:office:office" xmlns:r="http://schemas.openxmlformats.org/officeDocument/2006/relationships" xmlns:m="http://schemas.openxmlformats.org/officeDocument/2006/math" xmlns:v="urn:schemas-microsoft-com:vml" xmlns:wp14="http://schemas.microsoft.com/office/word/2010/wordprocessingDrawing" xmlns:wp="http://schemas.openxmlformats.org/drawingml/2006/wordprocessingDrawing" xmlns:w10="urn:schemas-microsoft-com:office:word" xmlns:w="http://schemas.openxmlformats.org/wordprocessingml/2006/main" xmlns:w14="http://schemas.microsoft.com/office/word/2010/wordml" xmlns:w15="http://schemas.microsoft.com/office/word/2012/wordml" xmlns:w16cid="http://schemas.microsoft.com/office/word/2016/wordml/cid" xmlns:w16se="http://schemas.microsoft.com/office/word/2015/wordml/symex" xmlns:wpg="http://schemas.microsoft.com/office/word/2010/wordprocessingGroup" xmlns:wpi="http://schemas.microsoft.com/office/word/2010/wordprocessingInk" xmlns:wne="http://schemas.microsoft.com/office/word/2006/wordml" xmlns:wps="http://schemas.microsoft.com/office/word/2010/wordprocessingShape" mc:Ignorable="w14 w15 w16se w16cid wp14">
   <w:p>
     <w:pPr>
       <w:pStyle w:val="Kopf-FuzeileTH"/>
@@ -1679,30 +1815,27 @@
       <w:jc w:val="center"/>
     </w:pPr>
     <w:r>
+      <w:rPr>
+        <w:lang w:val="en-US"/>
+      </w:rPr>
       <w:t>Systementwurfs-Praktikum</w:t>
     </w:r>
     <w:r>
+      <w:rPr>
+        <w:lang w:val="en-US"/>
+      </w:rPr>
       <w:br/>
     </w:r>
     <w:r>
-      <w:fldChar w:fldCharType="begin"/>
+      <w:rPr>
+        <w:b/>
+      </w:rPr>
+      <w:t>driving-e-car.de</w:t>
     </w:r>
     <w:r>
-      <w:instrText xml:space="preserve"> REF Projekttitel \h </w:instrText>
-    </w:r>
-    <w:r>
-      <w:fldChar w:fldCharType="separate"/>
-    </w:r>
-    <w:r>
-      <w:rPr>
-        <w:rStyle w:val="fettTH"/>
-      </w:rPr>
-      <w:t>&lt;Projekttitel&gt;</w:t>
-    </w:r>
-    <w:r>
-      <w:fldChar w:fldCharType="end"/>
-    </w:r>
-    <w:r>
+      <w:rPr>
+        <w:lang w:val="en-US"/>
+      </w:rPr>
       <w:br/>
     </w:r>
     <w:r>
@@ -1713,7 +1846,7 @@
 </file>
 
 <file path=word/header2.xml><?xml version="1.0" encoding="utf-8"?>
-<w:hdr xmlns:wpc="http://schemas.microsoft.com/office/word/2010/wordprocessingCanvas" xmlns:cx="http://schemas.microsoft.com/office/drawing/2014/chartex" xmlns:mc="http://schemas.openxmlformats.org/markup-compatibility/2006" xmlns:o="urn:schemas-microsoft-com:office:office" xmlns:r="http://schemas.openxmlformats.org/officeDocument/2006/relationships" xmlns:m="http://schemas.openxmlformats.org/officeDocument/2006/math" xmlns:v="urn:schemas-microsoft-com:vml" xmlns:wp14="http://schemas.microsoft.com/office/word/2010/wordprocessingDrawing" xmlns:wp="http://schemas.openxmlformats.org/drawingml/2006/wordprocessingDrawing" xmlns:w10="urn:schemas-microsoft-com:office:word" xmlns:w="http://schemas.openxmlformats.org/wordprocessingml/2006/main" xmlns:w14="http://schemas.microsoft.com/office/word/2010/wordml" xmlns:w15="http://schemas.microsoft.com/office/word/2012/wordml" xmlns:w16se="http://schemas.microsoft.com/office/word/2015/wordml/symex" xmlns:wpg="http://schemas.microsoft.com/office/word/2010/wordprocessingGroup" xmlns:wpi="http://schemas.microsoft.com/office/word/2010/wordprocessingInk" xmlns:wne="http://schemas.microsoft.com/office/word/2006/wordml" xmlns:wps="http://schemas.microsoft.com/office/word/2010/wordprocessingShape" mc:Ignorable="w14 w15 w16se wp14">
+<w:hdr xmlns:wpc="http://schemas.microsoft.com/office/word/2010/wordprocessingCanvas" xmlns:cx="http://schemas.microsoft.com/office/drawing/2014/chartex" xmlns:cx1="http://schemas.microsoft.com/office/drawing/2015/9/8/chartex" xmlns:cx2="http://schemas.microsoft.com/office/drawing/2015/10/21/chartex" xmlns:cx3="http://schemas.microsoft.com/office/drawing/2016/5/9/chartex" xmlns:cx4="http://schemas.microsoft.com/office/drawing/2016/5/10/chartex" xmlns:cx5="http://schemas.microsoft.com/office/drawing/2016/5/11/chartex" xmlns:cx6="http://schemas.microsoft.com/office/drawing/2016/5/12/chartex" xmlns:cx7="http://schemas.microsoft.com/office/drawing/2016/5/13/chartex" xmlns:cx8="http://schemas.microsoft.com/office/drawing/2016/5/14/chartex" xmlns:mc="http://schemas.openxmlformats.org/markup-compatibility/2006" xmlns:aink="http://schemas.microsoft.com/office/drawing/2016/ink" xmlns:am3d="http://schemas.microsoft.com/office/drawing/2017/model3d" xmlns:o="urn:schemas-microsoft-com:office:office" xmlns:r="http://schemas.openxmlformats.org/officeDocument/2006/relationships" xmlns:m="http://schemas.openxmlformats.org/officeDocument/2006/math" xmlns:v="urn:schemas-microsoft-com:vml" xmlns:wp14="http://schemas.microsoft.com/office/word/2010/wordprocessingDrawing" xmlns:wp="http://schemas.openxmlformats.org/drawingml/2006/wordprocessingDrawing" xmlns:w10="urn:schemas-microsoft-com:office:word" xmlns:w="http://schemas.openxmlformats.org/wordprocessingml/2006/main" xmlns:w14="http://schemas.microsoft.com/office/word/2010/wordml" xmlns:w15="http://schemas.microsoft.com/office/word/2012/wordml" xmlns:w16cid="http://schemas.microsoft.com/office/word/2016/wordml/cid" xmlns:w16se="http://schemas.microsoft.com/office/word/2015/wordml/symex" xmlns:wpg="http://schemas.microsoft.com/office/word/2010/wordprocessingGroup" xmlns:wpi="http://schemas.microsoft.com/office/word/2010/wordprocessingInk" xmlns:wne="http://schemas.microsoft.com/office/word/2006/wordml" xmlns:wps="http://schemas.microsoft.com/office/word/2010/wordprocessingShape" mc:Ignorable="w14 w15 w16se w16cid wp14">
   <w:bookmarkStart w:id="17" w:name="OLE_LINK3"/>
   <w:p>
     <w:pPr>
@@ -1723,7 +1856,7 @@
       <mc:AlternateContent>
         <mc:Choice Requires="wpg">
           <w:drawing>
-            <wp:anchor distT="0" distB="0" distL="114300" distR="114300" simplePos="0" relativeHeight="251656192" behindDoc="0" locked="0" layoutInCell="1" allowOverlap="1" wp14:anchorId="7C4A4D4C" wp14:editId="75C40AEA">
+            <wp:anchor distT="0" distB="0" distL="114300" distR="114300" simplePos="0" relativeHeight="251656192" behindDoc="0" locked="0" layoutInCell="1" allowOverlap="1" wp14:anchorId="5E179444" wp14:editId="499FCACC">
               <wp:simplePos x="0" y="0"/>
               <wp:positionH relativeFrom="page">
                 <wp:posOffset>954405</wp:posOffset>
@@ -1907,8 +2040,120 @@
 </file>
 
 <file path=word/numbering.xml><?xml version="1.0" encoding="utf-8"?>
-<w:numbering xmlns:wpc="http://schemas.microsoft.com/office/word/2010/wordprocessingCanvas" xmlns:cx="http://schemas.microsoft.com/office/drawing/2014/chartex" xmlns:mc="http://schemas.openxmlformats.org/markup-compatibility/2006" xmlns:o="urn:schemas-microsoft-com:office:office" xmlns:r="http://schemas.openxmlformats.org/officeDocument/2006/relationships" xmlns:m="http://schemas.openxmlformats.org/officeDocument/2006/math" xmlns:v="urn:schemas-microsoft-com:vml" xmlns:wp14="http://schemas.microsoft.com/office/word/2010/wordprocessingDrawing" xmlns:wp="http://schemas.openxmlformats.org/drawingml/2006/wordprocessingDrawing" xmlns:w10="urn:schemas-microsoft-com:office:word" xmlns:w="http://schemas.openxmlformats.org/wordprocessingml/2006/main" xmlns:w14="http://schemas.microsoft.com/office/word/2010/wordml" xmlns:w15="http://schemas.microsoft.com/office/word/2012/wordml" xmlns:w16se="http://schemas.microsoft.com/office/word/2015/wordml/symex" xmlns:wpg="http://schemas.microsoft.com/office/word/2010/wordprocessingGroup" xmlns:wpi="http://schemas.microsoft.com/office/word/2010/wordprocessingInk" xmlns:wne="http://schemas.microsoft.com/office/word/2006/wordml" xmlns:wps="http://schemas.microsoft.com/office/word/2010/wordprocessingShape" mc:Ignorable="w14 w15 w16se wp14">
+<w:numbering xmlns:wpc="http://schemas.microsoft.com/office/word/2010/wordprocessingCanvas" xmlns:cx="http://schemas.microsoft.com/office/drawing/2014/chartex" xmlns:cx1="http://schemas.microsoft.com/office/drawing/2015/9/8/chartex" xmlns:cx2="http://schemas.microsoft.com/office/drawing/2015/10/21/chartex" xmlns:cx3="http://schemas.microsoft.com/office/drawing/2016/5/9/chartex" xmlns:cx4="http://schemas.microsoft.com/office/drawing/2016/5/10/chartex" xmlns:cx5="http://schemas.microsoft.com/office/drawing/2016/5/11/chartex" xmlns:cx6="http://schemas.microsoft.com/office/drawing/2016/5/12/chartex" xmlns:cx7="http://schemas.microsoft.com/office/drawing/2016/5/13/chartex" xmlns:cx8="http://schemas.microsoft.com/office/drawing/2016/5/14/chartex" xmlns:mc="http://schemas.openxmlformats.org/markup-compatibility/2006" xmlns:aink="http://schemas.microsoft.com/office/drawing/2016/ink" xmlns:am3d="http://schemas.microsoft.com/office/drawing/2017/model3d" xmlns:o="urn:schemas-microsoft-com:office:office" xmlns:r="http://schemas.openxmlformats.org/officeDocument/2006/relationships" xmlns:m="http://schemas.openxmlformats.org/officeDocument/2006/math" xmlns:v="urn:schemas-microsoft-com:vml" xmlns:wp14="http://schemas.microsoft.com/office/word/2010/wordprocessingDrawing" xmlns:wp="http://schemas.openxmlformats.org/drawingml/2006/wordprocessingDrawing" xmlns:w10="urn:schemas-microsoft-com:office:word" xmlns:w="http://schemas.openxmlformats.org/wordprocessingml/2006/main" xmlns:w14="http://schemas.microsoft.com/office/word/2010/wordml" xmlns:w15="http://schemas.microsoft.com/office/word/2012/wordml" xmlns:w16cid="http://schemas.microsoft.com/office/word/2016/wordml/cid" xmlns:w16se="http://schemas.microsoft.com/office/word/2015/wordml/symex" xmlns:wpg="http://schemas.microsoft.com/office/word/2010/wordprocessingGroup" xmlns:wpi="http://schemas.microsoft.com/office/word/2010/wordprocessingInk" xmlns:wne="http://schemas.microsoft.com/office/word/2006/wordml" xmlns:wps="http://schemas.microsoft.com/office/word/2010/wordprocessingShape" mc:Ignorable="w14 w15 w16se w16cid wp14">
   <w:abstractNum w:abstractNumId="0" w15:restartNumberingAfterBreak="0">
+    <w:nsid w:val="067C6288"/>
+    <w:multiLevelType w:val="hybridMultilevel"/>
+    <w:tmpl w:val="7D20D854"/>
+    <w:lvl w:ilvl="0" w:tplc="E2AA4C48">
+      <w:numFmt w:val="bullet"/>
+      <w:lvlText w:val="-"/>
+      <w:lvlJc w:val="left"/>
+      <w:pPr>
+        <w:ind w:left="420" w:hanging="360"/>
+      </w:pPr>
+      <w:rPr>
+        <w:rFonts w:ascii="Arial" w:eastAsia="Times New Roman" w:hAnsi="Arial" w:cs="Arial" w:hint="default"/>
+      </w:rPr>
+    </w:lvl>
+    <w:lvl w:ilvl="1" w:tplc="04070003" w:tentative="1">
+      <w:start w:val="1"/>
+      <w:numFmt w:val="bullet"/>
+      <w:lvlText w:val="o"/>
+      <w:lvlJc w:val="left"/>
+      <w:pPr>
+        <w:ind w:left="1440" w:hanging="360"/>
+      </w:pPr>
+      <w:rPr>
+        <w:rFonts w:ascii="Courier New" w:hAnsi="Courier New" w:cs="Courier New" w:hint="default"/>
+      </w:rPr>
+    </w:lvl>
+    <w:lvl w:ilvl="2" w:tplc="04070005" w:tentative="1">
+      <w:start w:val="1"/>
+      <w:numFmt w:val="bullet"/>
+      <w:lvlText w:val=""/>
+      <w:lvlJc w:val="left"/>
+      <w:pPr>
+        <w:ind w:left="2160" w:hanging="360"/>
+      </w:pPr>
+      <w:rPr>
+        <w:rFonts w:ascii="Wingdings" w:hAnsi="Wingdings" w:hint="default"/>
+      </w:rPr>
+    </w:lvl>
+    <w:lvl w:ilvl="3" w:tplc="04070001" w:tentative="1">
+      <w:start w:val="1"/>
+      <w:numFmt w:val="bullet"/>
+      <w:lvlText w:val=""/>
+      <w:lvlJc w:val="left"/>
+      <w:pPr>
+        <w:ind w:left="2880" w:hanging="360"/>
+      </w:pPr>
+      <w:rPr>
+        <w:rFonts w:ascii="Symbol" w:hAnsi="Symbol" w:hint="default"/>
+      </w:rPr>
+    </w:lvl>
+    <w:lvl w:ilvl="4" w:tplc="04070003" w:tentative="1">
+      <w:start w:val="1"/>
+      <w:numFmt w:val="bullet"/>
+      <w:lvlText w:val="o"/>
+      <w:lvlJc w:val="left"/>
+      <w:pPr>
+        <w:ind w:left="3600" w:hanging="360"/>
+      </w:pPr>
+      <w:rPr>
+        <w:rFonts w:ascii="Courier New" w:hAnsi="Courier New" w:cs="Courier New" w:hint="default"/>
+      </w:rPr>
+    </w:lvl>
+    <w:lvl w:ilvl="5" w:tplc="04070005" w:tentative="1">
+      <w:start w:val="1"/>
+      <w:numFmt w:val="bullet"/>
+      <w:lvlText w:val=""/>
+      <w:lvlJc w:val="left"/>
+      <w:pPr>
+        <w:ind w:left="4320" w:hanging="360"/>
+      </w:pPr>
+      <w:rPr>
+        <w:rFonts w:ascii="Wingdings" w:hAnsi="Wingdings" w:hint="default"/>
+      </w:rPr>
+    </w:lvl>
+    <w:lvl w:ilvl="6" w:tplc="04070001" w:tentative="1">
+      <w:start w:val="1"/>
+      <w:numFmt w:val="bullet"/>
+      <w:lvlText w:val=""/>
+      <w:lvlJc w:val="left"/>
+      <w:pPr>
+        <w:ind w:left="5040" w:hanging="360"/>
+      </w:pPr>
+      <w:rPr>
+        <w:rFonts w:ascii="Symbol" w:hAnsi="Symbol" w:hint="default"/>
+      </w:rPr>
+    </w:lvl>
+    <w:lvl w:ilvl="7" w:tplc="04070003" w:tentative="1">
+      <w:start w:val="1"/>
+      <w:numFmt w:val="bullet"/>
+      <w:lvlText w:val="o"/>
+      <w:lvlJc w:val="left"/>
+      <w:pPr>
+        <w:ind w:left="5760" w:hanging="360"/>
+      </w:pPr>
+      <w:rPr>
+        <w:rFonts w:ascii="Courier New" w:hAnsi="Courier New" w:cs="Courier New" w:hint="default"/>
+      </w:rPr>
+    </w:lvl>
+    <w:lvl w:ilvl="8" w:tplc="04070005" w:tentative="1">
+      <w:start w:val="1"/>
+      <w:numFmt w:val="bullet"/>
+      <w:lvlText w:val=""/>
+      <w:lvlJc w:val="left"/>
+      <w:pPr>
+        <w:ind w:left="6480" w:hanging="360"/>
+      </w:pPr>
+      <w:rPr>
+        <w:rFonts w:ascii="Wingdings" w:hAnsi="Wingdings" w:hint="default"/>
+      </w:rPr>
+    </w:lvl>
+  </w:abstractNum>
+  <w:abstractNum w:abstractNumId="1" w15:restartNumberingAfterBreak="0">
     <w:nsid w:val="12770E23"/>
     <w:multiLevelType w:val="multilevel"/>
     <w:tmpl w:val="EDC40594"/>
@@ -2034,7 +2279,7 @@
       </w:rPr>
     </w:lvl>
   </w:abstractNum>
-  <w:abstractNum w:abstractNumId="1" w15:restartNumberingAfterBreak="0">
+  <w:abstractNum w:abstractNumId="2" w15:restartNumberingAfterBreak="0">
     <w:nsid w:val="1EA272AB"/>
     <w:multiLevelType w:val="multilevel"/>
     <w:tmpl w:val="FFA29970"/>
@@ -2160,7 +2405,7 @@
       </w:rPr>
     </w:lvl>
   </w:abstractNum>
-  <w:abstractNum w:abstractNumId="2" w15:restartNumberingAfterBreak="0">
+  <w:abstractNum w:abstractNumId="3" w15:restartNumberingAfterBreak="0">
     <w:nsid w:val="2A5119B4"/>
     <w:multiLevelType w:val="multilevel"/>
     <w:tmpl w:val="77440A1A"/>
@@ -2282,7 +2527,7 @@
       </w:rPr>
     </w:lvl>
   </w:abstractNum>
-  <w:abstractNum w:abstractNumId="3" w15:restartNumberingAfterBreak="0">
+  <w:abstractNum w:abstractNumId="4" w15:restartNumberingAfterBreak="0">
     <w:nsid w:val="32D01F74"/>
     <w:multiLevelType w:val="multilevel"/>
     <w:tmpl w:val="F9189386"/>
@@ -2290,7 +2535,7 @@
     <w:lvl w:ilvl="0">
       <w:start w:val="1"/>
       <w:numFmt w:val="decimal"/>
-      <w:pStyle w:val="berschrift1"/>
+      <w:pStyle w:val="Heading1"/>
       <w:lvlText w:val="%1"/>
       <w:lvlJc w:val="left"/>
       <w:pPr>
@@ -2306,7 +2551,7 @@
     <w:lvl w:ilvl="1">
       <w:start w:val="1"/>
       <w:numFmt w:val="decimal"/>
-      <w:pStyle w:val="berschrift2"/>
+      <w:pStyle w:val="Heading2"/>
       <w:lvlText w:val="%1.%2"/>
       <w:lvlJc w:val="left"/>
       <w:pPr>
@@ -2322,7 +2567,7 @@
     <w:lvl w:ilvl="2">
       <w:start w:val="1"/>
       <w:numFmt w:val="decimal"/>
-      <w:pStyle w:val="berschrift3"/>
+      <w:pStyle w:val="Heading3"/>
       <w:lvlText w:val="%1.%2.%3"/>
       <w:lvlJc w:val="left"/>
       <w:pPr>
@@ -2338,7 +2583,7 @@
     <w:lvl w:ilvl="3">
       <w:start w:val="1"/>
       <w:numFmt w:val="lowerLetter"/>
-      <w:pStyle w:val="berschrift4"/>
+      <w:pStyle w:val="Heading4"/>
       <w:lvlText w:val="%4)"/>
       <w:lvlJc w:val="left"/>
       <w:pPr>
@@ -2412,7 +2657,7 @@
       </w:rPr>
     </w:lvl>
   </w:abstractNum>
-  <w:abstractNum w:abstractNumId="4" w15:restartNumberingAfterBreak="0">
+  <w:abstractNum w:abstractNumId="5" w15:restartNumberingAfterBreak="0">
     <w:nsid w:val="37D0571F"/>
     <w:multiLevelType w:val="multilevel"/>
     <w:tmpl w:val="ACDC0D50"/>
@@ -2552,7 +2797,7 @@
       </w:rPr>
     </w:lvl>
   </w:abstractNum>
-  <w:abstractNum w:abstractNumId="5" w15:restartNumberingAfterBreak="0">
+  <w:abstractNum w:abstractNumId="6" w15:restartNumberingAfterBreak="0">
     <w:nsid w:val="411210AC"/>
     <w:multiLevelType w:val="multilevel"/>
     <w:tmpl w:val="18A825A4"/>
@@ -2678,7 +2923,7 @@
       </w:rPr>
     </w:lvl>
   </w:abstractNum>
-  <w:abstractNum w:abstractNumId="6" w15:restartNumberingAfterBreak="0">
+  <w:abstractNum w:abstractNumId="7" w15:restartNumberingAfterBreak="0">
     <w:nsid w:val="467D744D"/>
     <w:multiLevelType w:val="multilevel"/>
     <w:tmpl w:val="69F8B140"/>
@@ -2791,13 +3036,237 @@
       </w:rPr>
     </w:lvl>
   </w:abstractNum>
-  <w:abstractNum w:abstractNumId="7" w15:restartNumberingAfterBreak="0">
+  <w:abstractNum w:abstractNumId="8" w15:restartNumberingAfterBreak="0">
+    <w:nsid w:val="47845B1D"/>
+    <w:multiLevelType w:val="hybridMultilevel"/>
+    <w:tmpl w:val="C054C8E6"/>
+    <w:lvl w:ilvl="0" w:tplc="E2AA4C48">
+      <w:numFmt w:val="bullet"/>
+      <w:lvlText w:val="-"/>
+      <w:lvlJc w:val="left"/>
+      <w:pPr>
+        <w:ind w:left="420" w:hanging="360"/>
+      </w:pPr>
+      <w:rPr>
+        <w:rFonts w:ascii="Arial" w:eastAsia="Times New Roman" w:hAnsi="Arial" w:cs="Arial" w:hint="default"/>
+      </w:rPr>
+    </w:lvl>
+    <w:lvl w:ilvl="1" w:tplc="04070003" w:tentative="1">
+      <w:start w:val="1"/>
+      <w:numFmt w:val="bullet"/>
+      <w:lvlText w:val="o"/>
+      <w:lvlJc w:val="left"/>
+      <w:pPr>
+        <w:ind w:left="1140" w:hanging="360"/>
+      </w:pPr>
+      <w:rPr>
+        <w:rFonts w:ascii="Courier New" w:hAnsi="Courier New" w:cs="Courier New" w:hint="default"/>
+      </w:rPr>
+    </w:lvl>
+    <w:lvl w:ilvl="2" w:tplc="04070005" w:tentative="1">
+      <w:start w:val="1"/>
+      <w:numFmt w:val="bullet"/>
+      <w:lvlText w:val=""/>
+      <w:lvlJc w:val="left"/>
+      <w:pPr>
+        <w:ind w:left="1860" w:hanging="360"/>
+      </w:pPr>
+      <w:rPr>
+        <w:rFonts w:ascii="Wingdings" w:hAnsi="Wingdings" w:hint="default"/>
+      </w:rPr>
+    </w:lvl>
+    <w:lvl w:ilvl="3" w:tplc="04070001" w:tentative="1">
+      <w:start w:val="1"/>
+      <w:numFmt w:val="bullet"/>
+      <w:lvlText w:val=""/>
+      <w:lvlJc w:val="left"/>
+      <w:pPr>
+        <w:ind w:left="2580" w:hanging="360"/>
+      </w:pPr>
+      <w:rPr>
+        <w:rFonts w:ascii="Symbol" w:hAnsi="Symbol" w:hint="default"/>
+      </w:rPr>
+    </w:lvl>
+    <w:lvl w:ilvl="4" w:tplc="04070003" w:tentative="1">
+      <w:start w:val="1"/>
+      <w:numFmt w:val="bullet"/>
+      <w:lvlText w:val="o"/>
+      <w:lvlJc w:val="left"/>
+      <w:pPr>
+        <w:ind w:left="3300" w:hanging="360"/>
+      </w:pPr>
+      <w:rPr>
+        <w:rFonts w:ascii="Courier New" w:hAnsi="Courier New" w:cs="Courier New" w:hint="default"/>
+      </w:rPr>
+    </w:lvl>
+    <w:lvl w:ilvl="5" w:tplc="04070005" w:tentative="1">
+      <w:start w:val="1"/>
+      <w:numFmt w:val="bullet"/>
+      <w:lvlText w:val=""/>
+      <w:lvlJc w:val="left"/>
+      <w:pPr>
+        <w:ind w:left="4020" w:hanging="360"/>
+      </w:pPr>
+      <w:rPr>
+        <w:rFonts w:ascii="Wingdings" w:hAnsi="Wingdings" w:hint="default"/>
+      </w:rPr>
+    </w:lvl>
+    <w:lvl w:ilvl="6" w:tplc="04070001" w:tentative="1">
+      <w:start w:val="1"/>
+      <w:numFmt w:val="bullet"/>
+      <w:lvlText w:val=""/>
+      <w:lvlJc w:val="left"/>
+      <w:pPr>
+        <w:ind w:left="4740" w:hanging="360"/>
+      </w:pPr>
+      <w:rPr>
+        <w:rFonts w:ascii="Symbol" w:hAnsi="Symbol" w:hint="default"/>
+      </w:rPr>
+    </w:lvl>
+    <w:lvl w:ilvl="7" w:tplc="04070003" w:tentative="1">
+      <w:start w:val="1"/>
+      <w:numFmt w:val="bullet"/>
+      <w:lvlText w:val="o"/>
+      <w:lvlJc w:val="left"/>
+      <w:pPr>
+        <w:ind w:left="5460" w:hanging="360"/>
+      </w:pPr>
+      <w:rPr>
+        <w:rFonts w:ascii="Courier New" w:hAnsi="Courier New" w:cs="Courier New" w:hint="default"/>
+      </w:rPr>
+    </w:lvl>
+    <w:lvl w:ilvl="8" w:tplc="04070005" w:tentative="1">
+      <w:start w:val="1"/>
+      <w:numFmt w:val="bullet"/>
+      <w:lvlText w:val=""/>
+      <w:lvlJc w:val="left"/>
+      <w:pPr>
+        <w:ind w:left="6180" w:hanging="360"/>
+      </w:pPr>
+      <w:rPr>
+        <w:rFonts w:ascii="Wingdings" w:hAnsi="Wingdings" w:hint="default"/>
+      </w:rPr>
+    </w:lvl>
+  </w:abstractNum>
+  <w:abstractNum w:abstractNumId="9" w15:restartNumberingAfterBreak="0">
+    <w:nsid w:val="4E6C3F40"/>
+    <w:multiLevelType w:val="hybridMultilevel"/>
+    <w:tmpl w:val="9CB8EED2"/>
+    <w:lvl w:ilvl="0" w:tplc="E2AA4C48">
+      <w:numFmt w:val="bullet"/>
+      <w:lvlText w:val="-"/>
+      <w:lvlJc w:val="left"/>
+      <w:pPr>
+        <w:ind w:left="420" w:hanging="360"/>
+      </w:pPr>
+      <w:rPr>
+        <w:rFonts w:ascii="Arial" w:eastAsia="Times New Roman" w:hAnsi="Arial" w:cs="Arial" w:hint="default"/>
+      </w:rPr>
+    </w:lvl>
+    <w:lvl w:ilvl="1" w:tplc="04070003" w:tentative="1">
+      <w:start w:val="1"/>
+      <w:numFmt w:val="bullet"/>
+      <w:lvlText w:val="o"/>
+      <w:lvlJc w:val="left"/>
+      <w:pPr>
+        <w:ind w:left="1440" w:hanging="360"/>
+      </w:pPr>
+      <w:rPr>
+        <w:rFonts w:ascii="Courier New" w:hAnsi="Courier New" w:cs="Courier New" w:hint="default"/>
+      </w:rPr>
+    </w:lvl>
+    <w:lvl w:ilvl="2" w:tplc="04070005" w:tentative="1">
+      <w:start w:val="1"/>
+      <w:numFmt w:val="bullet"/>
+      <w:lvlText w:val=""/>
+      <w:lvlJc w:val="left"/>
+      <w:pPr>
+        <w:ind w:left="2160" w:hanging="360"/>
+      </w:pPr>
+      <w:rPr>
+        <w:rFonts w:ascii="Wingdings" w:hAnsi="Wingdings" w:hint="default"/>
+      </w:rPr>
+    </w:lvl>
+    <w:lvl w:ilvl="3" w:tplc="04070001" w:tentative="1">
+      <w:start w:val="1"/>
+      <w:numFmt w:val="bullet"/>
+      <w:lvlText w:val=""/>
+      <w:lvlJc w:val="left"/>
+      <w:pPr>
+        <w:ind w:left="2880" w:hanging="360"/>
+      </w:pPr>
+      <w:rPr>
+        <w:rFonts w:ascii="Symbol" w:hAnsi="Symbol" w:hint="default"/>
+      </w:rPr>
+    </w:lvl>
+    <w:lvl w:ilvl="4" w:tplc="04070003" w:tentative="1">
+      <w:start w:val="1"/>
+      <w:numFmt w:val="bullet"/>
+      <w:lvlText w:val="o"/>
+      <w:lvlJc w:val="left"/>
+      <w:pPr>
+        <w:ind w:left="3600" w:hanging="360"/>
+      </w:pPr>
+      <w:rPr>
+        <w:rFonts w:ascii="Courier New" w:hAnsi="Courier New" w:cs="Courier New" w:hint="default"/>
+      </w:rPr>
+    </w:lvl>
+    <w:lvl w:ilvl="5" w:tplc="04070005" w:tentative="1">
+      <w:start w:val="1"/>
+      <w:numFmt w:val="bullet"/>
+      <w:lvlText w:val=""/>
+      <w:lvlJc w:val="left"/>
+      <w:pPr>
+        <w:ind w:left="4320" w:hanging="360"/>
+      </w:pPr>
+      <w:rPr>
+        <w:rFonts w:ascii="Wingdings" w:hAnsi="Wingdings" w:hint="default"/>
+      </w:rPr>
+    </w:lvl>
+    <w:lvl w:ilvl="6" w:tplc="04070001" w:tentative="1">
+      <w:start w:val="1"/>
+      <w:numFmt w:val="bullet"/>
+      <w:lvlText w:val=""/>
+      <w:lvlJc w:val="left"/>
+      <w:pPr>
+        <w:ind w:left="5040" w:hanging="360"/>
+      </w:pPr>
+      <w:rPr>
+        <w:rFonts w:ascii="Symbol" w:hAnsi="Symbol" w:hint="default"/>
+      </w:rPr>
+    </w:lvl>
+    <w:lvl w:ilvl="7" w:tplc="04070003" w:tentative="1">
+      <w:start w:val="1"/>
+      <w:numFmt w:val="bullet"/>
+      <w:lvlText w:val="o"/>
+      <w:lvlJc w:val="left"/>
+      <w:pPr>
+        <w:ind w:left="5760" w:hanging="360"/>
+      </w:pPr>
+      <w:rPr>
+        <w:rFonts w:ascii="Courier New" w:hAnsi="Courier New" w:cs="Courier New" w:hint="default"/>
+      </w:rPr>
+    </w:lvl>
+    <w:lvl w:ilvl="8" w:tplc="04070005" w:tentative="1">
+      <w:start w:val="1"/>
+      <w:numFmt w:val="bullet"/>
+      <w:lvlText w:val=""/>
+      <w:lvlJc w:val="left"/>
+      <w:pPr>
+        <w:ind w:left="6480" w:hanging="360"/>
+      </w:pPr>
+      <w:rPr>
+        <w:rFonts w:ascii="Wingdings" w:hAnsi="Wingdings" w:hint="default"/>
+      </w:rPr>
+    </w:lvl>
+  </w:abstractNum>
+  <w:abstractNum w:abstractNumId="10" w15:restartNumberingAfterBreak="0">
     <w:nsid w:val="5BE402DC"/>
     <w:multiLevelType w:val="multilevel"/>
     <w:tmpl w:val="F9189386"/>
     <w:numStyleLink w:val="ListeTHKlnArial2"/>
   </w:abstractNum>
-  <w:abstractNum w:abstractNumId="8" w15:restartNumberingAfterBreak="0">
+  <w:abstractNum w:abstractNumId="11" w15:restartNumberingAfterBreak="0">
     <w:nsid w:val="64C46E6E"/>
     <w:multiLevelType w:val="hybridMultilevel"/>
     <w:tmpl w:val="0FD4866E"/>
@@ -2936,7 +3405,7 @@
       </w:rPr>
     </w:lvl>
   </w:abstractNum>
-  <w:abstractNum w:abstractNumId="9" w15:restartNumberingAfterBreak="0">
+  <w:abstractNum w:abstractNumId="12" w15:restartNumberingAfterBreak="0">
     <w:nsid w:val="7B750FF4"/>
     <w:multiLevelType w:val="multilevel"/>
     <w:tmpl w:val="FFA88EC8"/>
@@ -3054,52 +3523,52 @@
     </w:lvl>
   </w:abstractNum>
   <w:num w:numId="1">
-    <w:abstractNumId w:val="2"/>
+    <w:abstractNumId w:val="3"/>
   </w:num>
   <w:num w:numId="2">
-    <w:abstractNumId w:val="4"/>
+    <w:abstractNumId w:val="5"/>
   </w:num>
   <w:num w:numId="3">
-    <w:abstractNumId w:val="0"/>
+    <w:abstractNumId w:val="1"/>
   </w:num>
   <w:num w:numId="4">
+    <w:abstractNumId w:val="6"/>
+  </w:num>
+  <w:num w:numId="5">
+    <w:abstractNumId w:val="1"/>
+  </w:num>
+  <w:num w:numId="6">
+    <w:abstractNumId w:val="12"/>
+  </w:num>
+  <w:num w:numId="7">
+    <w:abstractNumId w:val="3"/>
+  </w:num>
+  <w:num w:numId="8">
     <w:abstractNumId w:val="5"/>
   </w:num>
-  <w:num w:numId="5">
-    <w:abstractNumId w:val="0"/>
-  </w:num>
-  <w:num w:numId="6">
-    <w:abstractNumId w:val="9"/>
-  </w:num>
-  <w:num w:numId="7">
-    <w:abstractNumId w:val="2"/>
-  </w:num>
-  <w:num w:numId="8">
-    <w:abstractNumId w:val="4"/>
-  </w:num>
   <w:num w:numId="9">
-    <w:abstractNumId w:val="5"/>
+    <w:abstractNumId w:val="6"/>
   </w:num>
   <w:num w:numId="10">
-    <w:abstractNumId w:val="6"/>
+    <w:abstractNumId w:val="7"/>
   </w:num>
   <w:num w:numId="11">
-    <w:abstractNumId w:val="0"/>
+    <w:abstractNumId w:val="1"/>
   </w:num>
   <w:num w:numId="12">
-    <w:abstractNumId w:val="0"/>
+    <w:abstractNumId w:val="1"/>
   </w:num>
   <w:num w:numId="13">
-    <w:abstractNumId w:val="0"/>
+    <w:abstractNumId w:val="1"/>
   </w:num>
   <w:num w:numId="14">
-    <w:abstractNumId w:val="0"/>
+    <w:abstractNumId w:val="1"/>
   </w:num>
   <w:num w:numId="15">
-    <w:abstractNumId w:val="0"/>
+    <w:abstractNumId w:val="1"/>
   </w:num>
   <w:num w:numId="16">
-    <w:abstractNumId w:val="0"/>
+    <w:abstractNumId w:val="1"/>
     <w:lvlOverride w:ilvl="0">
       <w:startOverride w:val="1"/>
     </w:lvlOverride>
@@ -3129,7 +3598,7 @@
     </w:lvlOverride>
   </w:num>
   <w:num w:numId="17">
-    <w:abstractNumId w:val="4"/>
+    <w:abstractNumId w:val="5"/>
     <w:lvlOverride w:ilvl="1">
       <w:lvl w:ilvl="1">
         <w:start w:val="1"/>
@@ -3196,13 +3665,13 @@
     </w:lvlOverride>
   </w:num>
   <w:num w:numId="18">
-    <w:abstractNumId w:val="2"/>
+    <w:abstractNumId w:val="3"/>
   </w:num>
   <w:num w:numId="19">
-    <w:abstractNumId w:val="2"/>
+    <w:abstractNumId w:val="3"/>
   </w:num>
   <w:num w:numId="20">
-    <w:abstractNumId w:val="4"/>
+    <w:abstractNumId w:val="5"/>
     <w:lvlOverride w:ilvl="1">
       <w:lvl w:ilvl="1">
         <w:start w:val="1"/>
@@ -3269,43 +3738,43 @@
     </w:lvlOverride>
   </w:num>
   <w:num w:numId="21">
+    <w:abstractNumId w:val="6"/>
+  </w:num>
+  <w:num w:numId="22">
+    <w:abstractNumId w:val="6"/>
+  </w:num>
+  <w:num w:numId="23">
+    <w:abstractNumId w:val="6"/>
+  </w:num>
+  <w:num w:numId="24">
+    <w:abstractNumId w:val="12"/>
+  </w:num>
+  <w:num w:numId="25">
+    <w:abstractNumId w:val="3"/>
+  </w:num>
+  <w:num w:numId="26">
     <w:abstractNumId w:val="5"/>
   </w:num>
-  <w:num w:numId="22">
-    <w:abstractNumId w:val="5"/>
+  <w:num w:numId="27">
+    <w:abstractNumId w:val="6"/>
   </w:num>
-  <w:num w:numId="23">
-    <w:abstractNumId w:val="5"/>
-  </w:num>
-  <w:num w:numId="24">
-    <w:abstractNumId w:val="9"/>
-  </w:num>
-  <w:num w:numId="25">
-    <w:abstractNumId w:val="2"/>
-  </w:num>
-  <w:num w:numId="26">
+  <w:num w:numId="28">
     <w:abstractNumId w:val="4"/>
   </w:num>
-  <w:num w:numId="27">
-    <w:abstractNumId w:val="5"/>
-  </w:num>
-  <w:num w:numId="28">
-    <w:abstractNumId w:val="3"/>
-  </w:num>
   <w:num w:numId="29">
-    <w:abstractNumId w:val="3"/>
+    <w:abstractNumId w:val="4"/>
   </w:num>
   <w:num w:numId="30">
-    <w:abstractNumId w:val="3"/>
+    <w:abstractNumId w:val="4"/>
   </w:num>
   <w:num w:numId="31">
-    <w:abstractNumId w:val="3"/>
+    <w:abstractNumId w:val="4"/>
   </w:num>
   <w:num w:numId="32">
-    <w:abstractNumId w:val="3"/>
+    <w:abstractNumId w:val="4"/>
   </w:num>
   <w:num w:numId="33">
-    <w:abstractNumId w:val="3"/>
+    <w:abstractNumId w:val="4"/>
     <w:lvlOverride w:ilvl="0">
       <w:startOverride w:val="1"/>
     </w:lvlOverride>
@@ -3335,7 +3804,7 @@
     </w:lvlOverride>
   </w:num>
   <w:num w:numId="34">
-    <w:abstractNumId w:val="3"/>
+    <w:abstractNumId w:val="4"/>
     <w:lvlOverride w:ilvl="0">
       <w:startOverride w:val="1"/>
     </w:lvlOverride>
@@ -3365,37 +3834,37 @@
     </w:lvlOverride>
   </w:num>
   <w:num w:numId="35">
-    <w:abstractNumId w:val="7"/>
+    <w:abstractNumId w:val="10"/>
   </w:num>
   <w:num w:numId="36">
-    <w:abstractNumId w:val="7"/>
+    <w:abstractNumId w:val="10"/>
   </w:num>
   <w:num w:numId="37">
-    <w:abstractNumId w:val="7"/>
+    <w:abstractNumId w:val="10"/>
   </w:num>
   <w:num w:numId="38">
-    <w:abstractNumId w:val="7"/>
+    <w:abstractNumId w:val="10"/>
   </w:num>
   <w:num w:numId="39">
-    <w:abstractNumId w:val="3"/>
+    <w:abstractNumId w:val="4"/>
   </w:num>
   <w:num w:numId="40">
-    <w:abstractNumId w:val="1"/>
+    <w:abstractNumId w:val="2"/>
   </w:num>
   <w:num w:numId="41">
-    <w:abstractNumId w:val="7"/>
+    <w:abstractNumId w:val="10"/>
   </w:num>
   <w:num w:numId="42">
-    <w:abstractNumId w:val="7"/>
+    <w:abstractNumId w:val="10"/>
   </w:num>
   <w:num w:numId="43">
-    <w:abstractNumId w:val="7"/>
+    <w:abstractNumId w:val="10"/>
   </w:num>
   <w:num w:numId="44">
-    <w:abstractNumId w:val="7"/>
+    <w:abstractNumId w:val="10"/>
   </w:num>
   <w:num w:numId="45">
-    <w:abstractNumId w:val="3"/>
+    <w:abstractNumId w:val="4"/>
     <w:lvlOverride w:ilvl="0">
       <w:startOverride w:val="1"/>
     </w:lvlOverride>
@@ -3425,14 +3894,23 @@
     </w:lvlOverride>
   </w:num>
   <w:num w:numId="46">
+    <w:abstractNumId w:val="11"/>
+  </w:num>
+  <w:num w:numId="47">
     <w:abstractNumId w:val="8"/>
+  </w:num>
+  <w:num w:numId="48">
+    <w:abstractNumId w:val="0"/>
+  </w:num>
+  <w:num w:numId="49">
+    <w:abstractNumId w:val="9"/>
   </w:num>
   <w:numIdMacAtCleanup w:val="9"/>
 </w:numbering>
 </file>
 
 <file path=word/styles.xml><?xml version="1.0" encoding="utf-8"?>
-<w:styles xmlns:mc="http://schemas.openxmlformats.org/markup-compatibility/2006" xmlns:r="http://schemas.openxmlformats.org/officeDocument/2006/relationships" xmlns:w="http://schemas.openxmlformats.org/wordprocessingml/2006/main" xmlns:w14="http://schemas.microsoft.com/office/word/2010/wordml" xmlns:w15="http://schemas.microsoft.com/office/word/2012/wordml" xmlns:w16se="http://schemas.microsoft.com/office/word/2015/wordml/symex" mc:Ignorable="w14 w15 w16se">
+<w:styles xmlns:mc="http://schemas.openxmlformats.org/markup-compatibility/2006" xmlns:r="http://schemas.openxmlformats.org/officeDocument/2006/relationships" xmlns:w="http://schemas.openxmlformats.org/wordprocessingml/2006/main" xmlns:w14="http://schemas.microsoft.com/office/word/2010/wordml" xmlns:w15="http://schemas.microsoft.com/office/word/2012/wordml" xmlns:w16cid="http://schemas.microsoft.com/office/word/2016/wordml/cid" xmlns:w16se="http://schemas.microsoft.com/office/word/2015/wordml/symex" mc:Ignorable="w14 w15 w16se w16cid">
   <w:docDefaults>
     <w:rPrDefault>
       <w:rPr>
@@ -3446,7 +3924,7 @@
       </w:pPr>
     </w:pPrDefault>
   </w:docDefaults>
-  <w:latentStyles w:defLockedState="1" w:defUIPriority="99" w:defSemiHidden="0" w:defUnhideWhenUsed="0" w:defQFormat="0" w:count="371">
+  <w:latentStyles w:defLockedState="1" w:defUIPriority="99" w:defSemiHidden="0" w:defUnhideWhenUsed="0" w:defQFormat="0" w:count="375">
     <w:lsdException w:name="Normal" w:locked="0" w:uiPriority="0"/>
     <w:lsdException w:name="heading 1" w:uiPriority="1" w:qFormat="1"/>
     <w:lsdException w:name="heading 2" w:semiHidden="1" w:uiPriority="1" w:unhideWhenUsed="1" w:qFormat="1"/>
@@ -3713,7 +4191,7 @@
     <w:lsdException w:name="Intense Reference" w:locked="0" w:uiPriority="32" w:qFormat="1"/>
     <w:lsdException w:name="Book Title" w:locked="0" w:uiPriority="33" w:qFormat="1"/>
     <w:lsdException w:name="Bibliography" w:semiHidden="1" w:uiPriority="37" w:unhideWhenUsed="1"/>
-    <w:lsdException w:name="TOC Heading" w:locked="0" w:semiHidden="1" w:uiPriority="39" w:unhideWhenUsed="1"/>
+    <w:lsdException w:name="TOC Heading" w:locked="0" w:semiHidden="1" w:uiPriority="39" w:unhideWhenUsed="1" w:qFormat="1"/>
     <w:lsdException w:name="Plain Table 1" w:locked="0" w:uiPriority="41"/>
     <w:lsdException w:name="Plain Table 2" w:locked="0" w:uiPriority="42"/>
     <w:lsdException w:name="Plain Table 3" w:locked="0" w:uiPriority="43"/>
@@ -3818,17 +4296,21 @@
     <w:lsdException w:name="List Table 5 Dark Accent 6" w:locked="0" w:uiPriority="50"/>
     <w:lsdException w:name="List Table 6 Colorful Accent 6" w:locked="0" w:uiPriority="51"/>
     <w:lsdException w:name="List Table 7 Colorful Accent 6" w:locked="0" w:uiPriority="52"/>
+    <w:lsdException w:name="Mention" w:locked="0" w:semiHidden="1" w:unhideWhenUsed="1"/>
+    <w:lsdException w:name="Smart Hyperlink" w:locked="0" w:semiHidden="1" w:unhideWhenUsed="1"/>
+    <w:lsdException w:name="Hashtag" w:locked="0" w:semiHidden="1" w:unhideWhenUsed="1"/>
+    <w:lsdException w:name="Unresolved Mention" w:locked="0" w:semiHidden="1" w:unhideWhenUsed="1"/>
   </w:latentStyles>
-  <w:style w:type="paragraph" w:default="1" w:styleId="Standard">
+  <w:style w:type="paragraph" w:default="1" w:styleId="Normal">
     <w:name w:val="Normal"/>
     <w:semiHidden/>
     <w:rsid w:val="00B52195"/>
   </w:style>
-  <w:style w:type="paragraph" w:styleId="berschrift1">
+  <w:style w:type="paragraph" w:styleId="Heading1">
     <w:name w:val="heading 1"/>
-    <w:basedOn w:val="Standard"/>
+    <w:basedOn w:val="Normal"/>
     <w:next w:val="FlietextTH"/>
-    <w:link w:val="berschrift1Zchn"/>
+    <w:link w:val="Heading1Char"/>
     <w:uiPriority w:val="1"/>
     <w:qFormat/>
     <w:locked/>
@@ -3853,11 +4335,11 @@
       <w:sz w:val="31"/>
     </w:rPr>
   </w:style>
-  <w:style w:type="paragraph" w:styleId="berschrift2">
+  <w:style w:type="paragraph" w:styleId="Heading2">
     <w:name w:val="heading 2"/>
-    <w:basedOn w:val="Standard"/>
+    <w:basedOn w:val="Normal"/>
     <w:next w:val="FlietextTH"/>
-    <w:link w:val="berschrift2Zchn"/>
+    <w:link w:val="Heading2Char"/>
     <w:uiPriority w:val="1"/>
     <w:qFormat/>
     <w:locked/>
@@ -3884,11 +4366,11 @@
       <w:szCs w:val="28"/>
     </w:rPr>
   </w:style>
-  <w:style w:type="paragraph" w:styleId="berschrift3">
+  <w:style w:type="paragraph" w:styleId="Heading3">
     <w:name w:val="heading 3"/>
-    <w:basedOn w:val="berschrift2"/>
+    <w:basedOn w:val="Heading2"/>
     <w:next w:val="FlietextTH"/>
-    <w:link w:val="berschrift3Zchn"/>
+    <w:link w:val="Heading3Char"/>
     <w:uiPriority w:val="1"/>
     <w:qFormat/>
     <w:locked/>
@@ -3910,10 +4392,10 @@
       <w:lang w:eastAsia="x-none"/>
     </w:rPr>
   </w:style>
-  <w:style w:type="paragraph" w:styleId="berschrift4">
+  <w:style w:type="paragraph" w:styleId="Heading4">
     <w:name w:val="heading 4"/>
     <w:next w:val="FlietextTH"/>
-    <w:link w:val="berschrift4Zchn"/>
+    <w:link w:val="Heading4Char"/>
     <w:uiPriority w:val="1"/>
     <w:qFormat/>
     <w:locked/>
@@ -3934,11 +4416,11 @@
       <w:szCs w:val="23"/>
     </w:rPr>
   </w:style>
-  <w:style w:type="paragraph" w:styleId="berschrift5">
+  <w:style w:type="paragraph" w:styleId="Heading5">
     <w:name w:val="heading 5"/>
-    <w:basedOn w:val="Standard"/>
-    <w:next w:val="Standard"/>
-    <w:link w:val="berschrift5Zchn"/>
+    <w:basedOn w:val="Normal"/>
+    <w:next w:val="Normal"/>
+    <w:link w:val="Heading5Char"/>
     <w:uiPriority w:val="1"/>
     <w:semiHidden/>
     <w:qFormat/>
@@ -3953,11 +4435,11 @@
       <w:b/>
     </w:rPr>
   </w:style>
-  <w:style w:type="paragraph" w:styleId="berschrift6">
+  <w:style w:type="paragraph" w:styleId="Heading6">
     <w:name w:val="heading 6"/>
-    <w:basedOn w:val="Standard"/>
-    <w:next w:val="Standard"/>
-    <w:link w:val="berschrift6Zchn"/>
+    <w:basedOn w:val="Normal"/>
+    <w:next w:val="Normal"/>
+    <w:link w:val="Heading6Char"/>
     <w:uiPriority w:val="1"/>
     <w:semiHidden/>
     <w:qFormat/>
@@ -3977,11 +4459,11 @@
       <w:sz w:val="16"/>
     </w:rPr>
   </w:style>
-  <w:style w:type="paragraph" w:styleId="berschrift7">
+  <w:style w:type="paragraph" w:styleId="Heading7">
     <w:name w:val="heading 7"/>
-    <w:basedOn w:val="Standard"/>
-    <w:next w:val="Standard"/>
-    <w:link w:val="berschrift7Zchn"/>
+    <w:basedOn w:val="Normal"/>
+    <w:next w:val="Normal"/>
+    <w:link w:val="Heading7Char"/>
     <w:uiPriority w:val="1"/>
     <w:semiHidden/>
     <w:qFormat/>
@@ -3997,11 +4479,11 @@
       <w:color w:val="000000"/>
     </w:rPr>
   </w:style>
-  <w:style w:type="paragraph" w:styleId="berschrift8">
+  <w:style w:type="paragraph" w:styleId="Heading8">
     <w:name w:val="heading 8"/>
-    <w:basedOn w:val="Standard"/>
-    <w:next w:val="Standard"/>
-    <w:link w:val="berschrift8Zchn"/>
+    <w:basedOn w:val="Normal"/>
+    <w:next w:val="Normal"/>
+    <w:link w:val="Heading8Char"/>
     <w:uiPriority w:val="1"/>
     <w:semiHidden/>
     <w:qFormat/>
@@ -4018,11 +4500,11 @@
       <w:szCs w:val="24"/>
     </w:rPr>
   </w:style>
-  <w:style w:type="paragraph" w:styleId="berschrift9">
+  <w:style w:type="paragraph" w:styleId="Heading9">
     <w:name w:val="heading 9"/>
-    <w:basedOn w:val="Standard"/>
-    <w:next w:val="Standard"/>
-    <w:link w:val="berschrift9Zchn"/>
+    <w:basedOn w:val="Normal"/>
+    <w:next w:val="Normal"/>
+    <w:link w:val="Heading9Char"/>
     <w:uiPriority w:val="1"/>
     <w:semiHidden/>
     <w:qFormat/>
@@ -4037,13 +4519,13 @@
       <w:szCs w:val="22"/>
     </w:rPr>
   </w:style>
-  <w:style w:type="character" w:default="1" w:styleId="Absatz-Standardschriftart">
+  <w:style w:type="character" w:default="1" w:styleId="DefaultParagraphFont">
     <w:name w:val="Default Paragraph Font"/>
     <w:uiPriority w:val="1"/>
     <w:semiHidden/>
     <w:unhideWhenUsed/>
   </w:style>
-  <w:style w:type="table" w:default="1" w:styleId="NormaleTabelle">
+  <w:style w:type="table" w:default="1" w:styleId="TableNormal">
     <w:name w:val="Normal Table"/>
     <w:uiPriority w:val="99"/>
     <w:semiHidden/>
@@ -4058,7 +4540,7 @@
       </w:tblCellMar>
     </w:tblPr>
   </w:style>
-  <w:style w:type="numbering" w:default="1" w:styleId="KeineListe">
+  <w:style w:type="numbering" w:default="1" w:styleId="NoList">
     <w:name w:val="No List"/>
     <w:uiPriority w:val="99"/>
     <w:semiHidden/>
@@ -4094,12 +4576,12 @@
       </w:numPr>
     </w:pPr>
   </w:style>
-  <w:style w:type="paragraph" w:styleId="Inhaltsverzeichnisberschrift">
+  <w:style w:type="paragraph" w:styleId="TOCHeading">
     <w:name w:val="TOC Heading"/>
     <w:basedOn w:val="berschrift1unnummeriert"/>
-    <w:next w:val="Standard"/>
+    <w:next w:val="Normal"/>
     <w:uiPriority w:val="39"/>
-    <w:semiHidden/>
+    <w:qFormat/>
     <w:rsid w:val="00004A6B"/>
     <w:rPr>
       <w:rFonts w:eastAsiaTheme="majorEastAsia" w:cstheme="majorBidi"/>
@@ -4119,7 +4601,7 @@
   </w:style>
   <w:style w:type="table" w:customStyle="1" w:styleId="TabelleTHKln">
     <w:name w:val="Tabelle TH Köln"/>
-    <w:basedOn w:val="NormaleTabelle"/>
+    <w:basedOn w:val="TableNormal"/>
     <w:uiPriority w:val="99"/>
     <w:rsid w:val="00FD3148"/>
     <w:rPr>
@@ -4141,9 +4623,9 @@
       <w:tblHeader/>
     </w:trPr>
   </w:style>
-  <w:style w:type="character" w:customStyle="1" w:styleId="berschrift2Zchn">
-    <w:name w:val="Überschrift 2 Zchn"/>
-    <w:link w:val="berschrift2"/>
+  <w:style w:type="character" w:customStyle="1" w:styleId="Heading2Char">
+    <w:name w:val="Heading 2 Char"/>
+    <w:link w:val="Heading2"/>
     <w:uiPriority w:val="1"/>
     <w:rsid w:val="007642D8"/>
     <w:rPr>
@@ -4154,11 +4636,11 @@
       <w:szCs w:val="28"/>
     </w:rPr>
   </w:style>
-  <w:style w:type="paragraph" w:styleId="Verzeichnis3">
+  <w:style w:type="paragraph" w:styleId="TOC3">
     <w:name w:val="toc 3"/>
     <w:aliases w:val="Inhalt_Ü3_TH"/>
-    <w:basedOn w:val="Verzeichnis1"/>
-    <w:next w:val="Standard"/>
+    <w:basedOn w:val="TOC1"/>
+    <w:next w:val="Normal"/>
     <w:uiPriority w:val="39"/>
     <w:rsid w:val="007E12D5"/>
     <w:pPr>
@@ -4178,9 +4660,9 @@
     <w:locked/>
     <w:rsid w:val="00F66D62"/>
   </w:style>
-  <w:style w:type="character" w:customStyle="1" w:styleId="berschrift1Zchn">
-    <w:name w:val="Überschrift 1 Zchn"/>
-    <w:link w:val="berschrift1"/>
+  <w:style w:type="character" w:customStyle="1" w:styleId="Heading1Char">
+    <w:name w:val="Heading 1 Char"/>
+    <w:link w:val="Heading1"/>
     <w:uiPriority w:val="1"/>
     <w:rsid w:val="007642D8"/>
     <w:rPr>
@@ -4191,7 +4673,7 @@
   </w:style>
   <w:style w:type="paragraph" w:customStyle="1" w:styleId="berschrift2unnummeriert">
     <w:name w:val="Überschrift 2 unnummeriert"/>
-    <w:basedOn w:val="berschrift2"/>
+    <w:basedOn w:val="Heading2"/>
     <w:next w:val="FlietextTH"/>
     <w:uiPriority w:val="1"/>
     <w:qFormat/>
@@ -4215,7 +4697,7 @@
   </w:style>
   <w:style w:type="paragraph" w:customStyle="1" w:styleId="FlietextTH">
     <w:name w:val="Fließtext TH"/>
-    <w:basedOn w:val="Standard"/>
+    <w:basedOn w:val="Normal"/>
     <w:qFormat/>
     <w:rsid w:val="00297408"/>
     <w:rPr>
@@ -4275,9 +4757,9 @@
       <w:szCs w:val="17"/>
     </w:rPr>
   </w:style>
-  <w:style w:type="character" w:customStyle="1" w:styleId="berschrift3Zchn">
-    <w:name w:val="Überschrift 3 Zchn"/>
-    <w:link w:val="berschrift3"/>
+  <w:style w:type="character" w:customStyle="1" w:styleId="Heading3Char">
+    <w:name w:val="Heading 3 Char"/>
+    <w:link w:val="Heading3"/>
     <w:uiPriority w:val="1"/>
     <w:rsid w:val="007642D8"/>
     <w:rPr>
@@ -4289,9 +4771,9 @@
       <w:lang w:eastAsia="x-none"/>
     </w:rPr>
   </w:style>
-  <w:style w:type="character" w:customStyle="1" w:styleId="berschrift4Zchn">
-    <w:name w:val="Überschrift 4 Zchn"/>
-    <w:link w:val="berschrift4"/>
+  <w:style w:type="character" w:customStyle="1" w:styleId="Heading4Char">
+    <w:name w:val="Heading 4 Char"/>
+    <w:link w:val="Heading4"/>
     <w:uiPriority w:val="1"/>
     <w:rsid w:val="007642D8"/>
     <w:rPr>
@@ -4301,9 +4783,9 @@
       <w:szCs w:val="23"/>
     </w:rPr>
   </w:style>
-  <w:style w:type="character" w:customStyle="1" w:styleId="berschrift5Zchn">
-    <w:name w:val="Überschrift 5 Zchn"/>
-    <w:link w:val="berschrift5"/>
+  <w:style w:type="character" w:customStyle="1" w:styleId="Heading5Char">
+    <w:name w:val="Heading 5 Char"/>
+    <w:link w:val="Heading5"/>
     <w:uiPriority w:val="1"/>
     <w:semiHidden/>
     <w:rsid w:val="00B52195"/>
@@ -4311,9 +4793,9 @@
       <w:b/>
     </w:rPr>
   </w:style>
-  <w:style w:type="character" w:customStyle="1" w:styleId="berschrift6Zchn">
-    <w:name w:val="Überschrift 6 Zchn"/>
-    <w:link w:val="berschrift6"/>
+  <w:style w:type="character" w:customStyle="1" w:styleId="Heading6Char">
+    <w:name w:val="Heading 6 Char"/>
+    <w:link w:val="Heading6"/>
     <w:uiPriority w:val="1"/>
     <w:semiHidden/>
     <w:rsid w:val="00B52195"/>
@@ -4324,9 +4806,9 @@
       <w:sz w:val="16"/>
     </w:rPr>
   </w:style>
-  <w:style w:type="character" w:customStyle="1" w:styleId="berschrift7Zchn">
-    <w:name w:val="Überschrift 7 Zchn"/>
-    <w:link w:val="berschrift7"/>
+  <w:style w:type="character" w:customStyle="1" w:styleId="Heading7Char">
+    <w:name w:val="Heading 7 Char"/>
+    <w:link w:val="Heading7"/>
     <w:uiPriority w:val="1"/>
     <w:semiHidden/>
     <w:rsid w:val="00B52195"/>
@@ -4336,9 +4818,9 @@
       <w:color w:val="000000"/>
     </w:rPr>
   </w:style>
-  <w:style w:type="character" w:customStyle="1" w:styleId="berschrift8Zchn">
-    <w:name w:val="Überschrift 8 Zchn"/>
-    <w:link w:val="berschrift8"/>
+  <w:style w:type="character" w:customStyle="1" w:styleId="Heading8Char">
+    <w:name w:val="Heading 8 Char"/>
+    <w:link w:val="Heading8"/>
     <w:uiPriority w:val="1"/>
     <w:semiHidden/>
     <w:rsid w:val="00B52195"/>
@@ -4349,9 +4831,9 @@
       <w:szCs w:val="24"/>
     </w:rPr>
   </w:style>
-  <w:style w:type="character" w:customStyle="1" w:styleId="berschrift9Zchn">
-    <w:name w:val="Überschrift 9 Zchn"/>
-    <w:link w:val="berschrift9"/>
+  <w:style w:type="character" w:customStyle="1" w:styleId="Heading9Char">
+    <w:name w:val="Heading 9 Char"/>
+    <w:link w:val="Heading9"/>
     <w:uiPriority w:val="1"/>
     <w:semiHidden/>
     <w:rsid w:val="00B52195"/>
@@ -4362,7 +4844,7 @@
   </w:style>
   <w:style w:type="paragraph" w:customStyle="1" w:styleId="AufzhlungStrichTHeingerckt">
     <w:name w:val="Aufzählung Strich TH eingerückt"/>
-    <w:basedOn w:val="Standard"/>
+    <w:basedOn w:val="Normal"/>
     <w:uiPriority w:val="2"/>
     <w:qFormat/>
     <w:rsid w:val="00297408"/>
@@ -4380,7 +4862,7 @@
   </w:style>
   <w:style w:type="paragraph" w:customStyle="1" w:styleId="AufzhlungStrichTH">
     <w:name w:val="Aufzählung Strich TH"/>
-    <w:basedOn w:val="Standard"/>
+    <w:basedOn w:val="Normal"/>
     <w:uiPriority w:val="2"/>
     <w:qFormat/>
     <w:rsid w:val="00297408"/>
@@ -4399,7 +4881,7 @@
   </w:style>
   <w:style w:type="paragraph" w:customStyle="1" w:styleId="Aufzhlunga-b-cTH">
     <w:name w:val="Aufzählung a-b-c TH"/>
-    <w:basedOn w:val="Standard"/>
+    <w:basedOn w:val="Normal"/>
     <w:uiPriority w:val="2"/>
     <w:qFormat/>
     <w:rsid w:val="00297408"/>
@@ -4439,9 +4921,9 @@
       <w:spacing w:beforeLines="50" w:after="120"/>
     </w:pPr>
   </w:style>
-  <w:style w:type="character" w:styleId="Platzhaltertext">
+  <w:style w:type="character" w:styleId="PlaceholderText">
     <w:name w:val="Placeholder Text"/>
-    <w:basedOn w:val="Absatz-Standardschriftart"/>
+    <w:basedOn w:val="DefaultParagraphFont"/>
     <w:uiPriority w:val="99"/>
     <w:semiHidden/>
     <w:locked/>
@@ -4470,7 +4952,7 @@
       </w:numPr>
     </w:pPr>
   </w:style>
-  <w:style w:type="paragraph" w:styleId="Beschriftung">
+  <w:style w:type="paragraph" w:styleId="Caption">
     <w:name w:val="caption"/>
     <w:basedOn w:val="Tabellentext85ptTHlinksbndig"/>
     <w:next w:val="Tabellentext85ptTHlinksbndig"/>
@@ -4528,10 +5010,10 @@
       <w:color w:val="B82585"/>
     </w:rPr>
   </w:style>
-  <w:style w:type="paragraph" w:styleId="Funotentext">
+  <w:style w:type="paragraph" w:styleId="FootnoteText">
     <w:name w:val="footnote text"/>
     <w:basedOn w:val="FlietextTH"/>
-    <w:link w:val="FunotentextZchn"/>
+    <w:link w:val="FootnoteTextChar"/>
     <w:uiPriority w:val="99"/>
     <w:semiHidden/>
     <w:locked/>
@@ -4548,9 +5030,9 @@
       <w:sz w:val="15"/>
     </w:rPr>
   </w:style>
-  <w:style w:type="character" w:styleId="BesuchterLink">
+  <w:style w:type="character" w:styleId="FollowedHyperlink">
     <w:name w:val="FollowedHyperlink"/>
-    <w:basedOn w:val="Absatz-Standardschriftart"/>
+    <w:basedOn w:val="DefaultParagraphFont"/>
     <w:uiPriority w:val="99"/>
     <w:unhideWhenUsed/>
     <w:locked/>
@@ -4560,10 +5042,10 @@
       <w:u w:val="single"/>
     </w:rPr>
   </w:style>
-  <w:style w:type="character" w:customStyle="1" w:styleId="FunotentextZchn">
-    <w:name w:val="Fußnotentext Zchn"/>
-    <w:basedOn w:val="Absatz-Standardschriftart"/>
-    <w:link w:val="Funotentext"/>
+  <w:style w:type="character" w:customStyle="1" w:styleId="FootnoteTextChar">
+    <w:name w:val="Footnote Text Char"/>
+    <w:basedOn w:val="DefaultParagraphFont"/>
+    <w:link w:val="FootnoteText"/>
     <w:uiPriority w:val="99"/>
     <w:semiHidden/>
     <w:rsid w:val="007F7377"/>
@@ -4594,7 +5076,7 @@
       <w:jc w:val="center"/>
     </w:pPr>
   </w:style>
-  <w:style w:type="character" w:styleId="Funotenzeichen">
+  <w:style w:type="character" w:styleId="FootnoteReference">
     <w:name w:val="footnote reference"/>
     <w:uiPriority w:val="99"/>
     <w:semiHidden/>
@@ -4629,11 +5111,11 @@
       <w:lang w:eastAsia="x-none"/>
     </w:rPr>
   </w:style>
-  <w:style w:type="paragraph" w:styleId="Verzeichnis1">
+  <w:style w:type="paragraph" w:styleId="TOC1">
     <w:name w:val="toc 1"/>
     <w:aliases w:val="Inhalt_Ü1_TH"/>
-    <w:basedOn w:val="Standard"/>
-    <w:next w:val="Standard"/>
+    <w:basedOn w:val="Normal"/>
+    <w:next w:val="Normal"/>
     <w:uiPriority w:val="39"/>
     <w:rsid w:val="000319D9"/>
     <w:pPr>
@@ -4653,11 +5135,11 @@
       <w:szCs w:val="18"/>
     </w:rPr>
   </w:style>
-  <w:style w:type="paragraph" w:styleId="Verzeichnis2">
+  <w:style w:type="paragraph" w:styleId="TOC2">
     <w:name w:val="toc 2"/>
     <w:aliases w:val="Inhalt_Ü2_TH"/>
-    <w:basedOn w:val="Standard"/>
-    <w:next w:val="Standard"/>
+    <w:basedOn w:val="Normal"/>
+    <w:next w:val="Normal"/>
     <w:uiPriority w:val="39"/>
     <w:rsid w:val="000319D9"/>
     <w:pPr>
@@ -4701,9 +5183,9 @@
       </w:numPr>
     </w:pPr>
   </w:style>
-  <w:style w:type="paragraph" w:styleId="StandardWeb">
+  <w:style w:type="paragraph" w:styleId="NormalWeb">
     <w:name w:val="Normal (Web)"/>
-    <w:basedOn w:val="Standard"/>
+    <w:basedOn w:val="Normal"/>
     <w:uiPriority w:val="99"/>
     <w:semiHidden/>
     <w:locked/>
@@ -4717,9 +5199,9 @@
       <w:szCs w:val="24"/>
     </w:rPr>
   </w:style>
-  <w:style w:type="character" w:styleId="Fett">
+  <w:style w:type="character" w:styleId="Strong">
     <w:name w:val="Strong"/>
-    <w:basedOn w:val="Absatz-Standardschriftart"/>
+    <w:basedOn w:val="DefaultParagraphFont"/>
     <w:uiPriority w:val="22"/>
     <w:semiHidden/>
     <w:qFormat/>
@@ -4741,11 +5223,11 @@
       <w:szCs w:val="21"/>
     </w:rPr>
   </w:style>
-  <w:style w:type="paragraph" w:styleId="Verzeichnis4">
+  <w:style w:type="paragraph" w:styleId="TOC4">
     <w:name w:val="toc 4"/>
     <w:aliases w:val="Inhalt_Ü4_TH"/>
-    <w:basedOn w:val="Standard"/>
-    <w:next w:val="Standard"/>
+    <w:basedOn w:val="Normal"/>
+    <w:next w:val="Normal"/>
     <w:uiPriority w:val="39"/>
     <w:rsid w:val="00DF4BC2"/>
     <w:pPr>
@@ -4803,10 +5285,10 @@
       <w:szCs w:val="21"/>
     </w:rPr>
   </w:style>
-  <w:style w:type="paragraph" w:styleId="Sprechblasentext">
+  <w:style w:type="paragraph" w:styleId="BalloonText">
     <w:name w:val="Balloon Text"/>
-    <w:basedOn w:val="Standard"/>
-    <w:link w:val="SprechblasentextZchn"/>
+    <w:basedOn w:val="Normal"/>
+    <w:link w:val="BalloonTextChar"/>
     <w:uiPriority w:val="99"/>
     <w:semiHidden/>
     <w:locked/>
@@ -4820,10 +5302,10 @@
       <w:szCs w:val="16"/>
     </w:rPr>
   </w:style>
-  <w:style w:type="character" w:customStyle="1" w:styleId="SprechblasentextZchn">
-    <w:name w:val="Sprechblasentext Zchn"/>
-    <w:basedOn w:val="Absatz-Standardschriftart"/>
-    <w:link w:val="Sprechblasentext"/>
+  <w:style w:type="character" w:customStyle="1" w:styleId="BalloonTextChar">
+    <w:name w:val="Balloon Text Char"/>
+    <w:basedOn w:val="DefaultParagraphFont"/>
+    <w:link w:val="BalloonText"/>
     <w:uiPriority w:val="99"/>
     <w:semiHidden/>
     <w:rsid w:val="007F7377"/>
@@ -4833,10 +5315,10 @@
       <w:szCs w:val="16"/>
     </w:rPr>
   </w:style>
-  <w:style w:type="paragraph" w:styleId="Kopfzeile">
+  <w:style w:type="paragraph" w:styleId="Header">
     <w:name w:val="header"/>
-    <w:basedOn w:val="Standard"/>
-    <w:link w:val="KopfzeileZchn"/>
+    <w:basedOn w:val="Normal"/>
+    <w:link w:val="HeaderChar"/>
     <w:semiHidden/>
     <w:rsid w:val="00824DBD"/>
     <w:pPr>
@@ -4847,16 +5329,16 @@
       <w:spacing w:after="0" w:line="240" w:lineRule="auto"/>
     </w:pPr>
   </w:style>
-  <w:style w:type="character" w:customStyle="1" w:styleId="KopfzeileZchn">
-    <w:name w:val="Kopfzeile Zchn"/>
-    <w:basedOn w:val="Absatz-Standardschriftart"/>
-    <w:link w:val="Kopfzeile"/>
+  <w:style w:type="character" w:customStyle="1" w:styleId="HeaderChar">
+    <w:name w:val="Header Char"/>
+    <w:basedOn w:val="DefaultParagraphFont"/>
+    <w:link w:val="Header"/>
     <w:semiHidden/>
     <w:rsid w:val="007F7377"/>
   </w:style>
   <w:style w:type="paragraph" w:customStyle="1" w:styleId="TitelTitelseite20ptTH">
     <w:name w:val="Titel (Titelseite) 20 pt TH"/>
-    <w:basedOn w:val="Standard"/>
+    <w:basedOn w:val="Normal"/>
     <w:uiPriority w:val="5"/>
     <w:qFormat/>
     <w:rsid w:val="00762CD7"/>
@@ -4892,7 +5374,7 @@
   </w:style>
   <w:style w:type="table" w:customStyle="1" w:styleId="TabelleTHKlnmitErgebniszeile">
     <w:name w:val="Tabelle TH Köln mit Ergebniszeile"/>
-    <w:basedOn w:val="NormaleTabelle"/>
+    <w:basedOn w:val="TableNormal"/>
     <w:uiPriority w:val="99"/>
     <w:rsid w:val="00297408"/>
     <w:pPr>
@@ -4955,7 +5437,7 @@
   </w:style>
   <w:style w:type="paragraph" w:customStyle="1" w:styleId="Text75ptTH">
     <w:name w:val="Text 7.5 pt TH"/>
-    <w:basedOn w:val="Standard"/>
+    <w:basedOn w:val="Normal"/>
     <w:uiPriority w:val="5"/>
     <w:qFormat/>
     <w:rsid w:val="00297408"/>
@@ -4971,10 +5453,10 @@
       <w:szCs w:val="15"/>
     </w:rPr>
   </w:style>
-  <w:style w:type="paragraph" w:styleId="Fuzeile">
+  <w:style w:type="paragraph" w:styleId="Footer">
     <w:name w:val="footer"/>
-    <w:basedOn w:val="Standard"/>
-    <w:link w:val="FuzeileZchn"/>
+    <w:basedOn w:val="Normal"/>
+    <w:link w:val="FooterChar"/>
     <w:uiPriority w:val="99"/>
     <w:semiHidden/>
     <w:locked/>
@@ -4987,18 +5469,18 @@
       <w:spacing w:after="0" w:line="240" w:lineRule="auto"/>
     </w:pPr>
   </w:style>
-  <w:style w:type="character" w:customStyle="1" w:styleId="FuzeileZchn">
-    <w:name w:val="Fußzeile Zchn"/>
-    <w:basedOn w:val="Absatz-Standardschriftart"/>
-    <w:link w:val="Fuzeile"/>
+  <w:style w:type="character" w:customStyle="1" w:styleId="FooterChar">
+    <w:name w:val="Footer Char"/>
+    <w:basedOn w:val="DefaultParagraphFont"/>
+    <w:link w:val="Footer"/>
     <w:uiPriority w:val="99"/>
     <w:semiHidden/>
     <w:rsid w:val="00E2139C"/>
   </w:style>
-  <w:style w:type="paragraph" w:styleId="Abbildungsverzeichnis">
+  <w:style w:type="paragraph" w:styleId="TableofFigures">
     <w:name w:val="table of figures"/>
-    <w:basedOn w:val="Standard"/>
-    <w:next w:val="Standard"/>
+    <w:basedOn w:val="Normal"/>
+    <w:next w:val="Normal"/>
     <w:uiPriority w:val="99"/>
     <w:locked/>
     <w:rsid w:val="007642D8"/>
@@ -5031,9 +5513,9 @@
     <w:uiPriority w:val="6"/>
     <w:rsid w:val="007642D8"/>
   </w:style>
-  <w:style w:type="table" w:styleId="Tabellenraster">
+  <w:style w:type="table" w:styleId="TableGrid">
     <w:name w:val="Table Grid"/>
-    <w:basedOn w:val="NormaleTabelle"/>
+    <w:basedOn w:val="TableNormal"/>
     <w:uiPriority w:val="59"/>
     <w:rsid w:val="00004A6B"/>
     <w:pPr>
@@ -5050,9 +5532,9 @@
       </w:tblBorders>
     </w:tblPr>
   </w:style>
-  <w:style w:type="table" w:styleId="TabellemithellemGitternetz">
+  <w:style w:type="table" w:styleId="TableGridLight">
     <w:name w:val="Grid Table Light"/>
-    <w:basedOn w:val="NormaleTabelle"/>
+    <w:basedOn w:val="TableNormal"/>
     <w:uiPriority w:val="40"/>
     <w:rsid w:val="00E90B0E"/>
     <w:pPr>
@@ -5068,6 +5550,17 @@
         <w:insideV w:val="single" w:sz="4" w:space="0" w:color="BFBFBF" w:themeColor="background1" w:themeShade="BF"/>
       </w:tblBorders>
     </w:tblPr>
+  </w:style>
+  <w:style w:type="paragraph" w:styleId="ListParagraph">
+    <w:name w:val="List Paragraph"/>
+    <w:basedOn w:val="Normal"/>
+    <w:uiPriority w:val="34"/>
+    <w:qFormat/>
+    <w:rsid w:val="00503A30"/>
+    <w:pPr>
+      <w:ind w:left="720"/>
+      <w:contextualSpacing/>
+    </w:pPr>
   </w:style>
 </w:styles>
 </file>
@@ -5420,7 +5913,7 @@
 </file>
 
 <file path=customXml/itemProps2.xml><?xml version="1.0" encoding="utf-8"?>
-<ds:datastoreItem xmlns:ds="http://schemas.openxmlformats.org/officeDocument/2006/customXml" ds:itemID="{CCAEE894-6477-439D-A867-E87F1A2F8F94}">
+<ds:datastoreItem xmlns:ds="http://schemas.openxmlformats.org/officeDocument/2006/customXml" ds:itemID="{EC66135A-F384-4863-BB55-38956BC984C3}">
   <ds:schemaRefs>
     <ds:schemaRef ds:uri="http://schemas.openxmlformats.org/officeDocument/2006/bibliography"/>
   </ds:schemaRefs>

</xml_diff>

<commit_message>
Inhaltsverzeichnisse aktuallisieren und zu PDFs exportieren
</commit_message>
<xml_diff>
--- a/docs/Aufgabenverteilung/Aufgabenverteilung.docx
+++ b/docs/Aufgabenverteilung/Aufgabenverteilung.docx
@@ -141,13 +141,19 @@
                               <w:tab/>
                             </w:r>
                             <w:r>
-                              <w:t>12</w:t>
+                              <w:t>1</w:t>
+                            </w:r>
+                            <w:r>
+                              <w:t>0</w:t>
                             </w:r>
                             <w:r>
                               <w:t>.</w:t>
                             </w:r>
                             <w:r>
-                              <w:t>11</w:t>
+                              <w:t>2</w:t>
+                            </w:r>
+                            <w:r>
+                              <w:t>1</w:t>
                             </w:r>
                             <w:r>
                               <w:t>.</w:t>
@@ -173,7 +179,7 @@
                               <w:t>.</w:t>
                             </w:r>
                             <w:r>
-                              <w:t>0</w:t>
+                              <w:t>1</w:t>
                             </w:r>
                           </w:p>
                         </w:txbxContent>
@@ -294,13 +300,19 @@
                         <w:tab/>
                       </w:r>
                       <w:r>
-                        <w:t>12</w:t>
+                        <w:t>1</w:t>
+                      </w:r>
+                      <w:r>
+                        <w:t>0</w:t>
                       </w:r>
                       <w:r>
                         <w:t>.</w:t>
                       </w:r>
                       <w:r>
-                        <w:t>11</w:t>
+                        <w:t>2</w:t>
+                      </w:r>
+                      <w:r>
+                        <w:t>1</w:t>
                       </w:r>
                       <w:r>
                         <w:t>.</w:t>
@@ -326,7 +338,7 @@
                         <w:t>.</w:t>
                       </w:r>
                       <w:r>
-                        <w:t>0</w:t>
+                        <w:t>1</w:t>
                       </w:r>
                     </w:p>
                   </w:txbxContent>
@@ -341,8 +353,10 @@
       <w:r>
         <w:br w:type="page"/>
       </w:r>
+      <w:bookmarkStart w:id="4" w:name="_GoBack"/>
+      <w:bookmarkEnd w:id="4"/>
     </w:p>
-    <w:bookmarkStart w:id="4" w:name="_Toc529177967" w:displacedByCustomXml="next"/>
+    <w:bookmarkStart w:id="5" w:name="_Toc529177967" w:displacedByCustomXml="next"/>
     <w:sdt>
       <w:sdtPr>
         <w:rPr>
@@ -366,7 +380,7 @@
         </w:rPr>
       </w:sdtEndPr>
       <w:sdtContent>
-        <w:bookmarkEnd w:id="4" w:displacedByCustomXml="prev"/>
+        <w:bookmarkEnd w:id="5" w:displacedByCustomXml="prev"/>
         <w:p>
           <w:pPr>
             <w:pStyle w:val="TOCHeading"/>
@@ -583,11 +597,11 @@
                               <w:pStyle w:val="berschrift1unnummeriert"/>
                               <w:spacing w:after="240"/>
                             </w:pPr>
-                            <w:bookmarkStart w:id="5" w:name="_Toc528047788"/>
+                            <w:bookmarkStart w:id="6" w:name="_Toc528047788"/>
                             <w:r>
                               <w:t>Revisionshistorie</w:t>
                             </w:r>
-                            <w:bookmarkEnd w:id="5"/>
+                            <w:bookmarkEnd w:id="6"/>
                           </w:p>
                           <w:tbl>
                             <w:tblPr>
@@ -949,11 +963,11 @@
                         <w:pStyle w:val="berschrift1unnummeriert"/>
                         <w:spacing w:after="240"/>
                       </w:pPr>
-                      <w:bookmarkStart w:id="6" w:name="_Toc528047788"/>
+                      <w:bookmarkStart w:id="7" w:name="_Toc528047788"/>
                       <w:r>
                         <w:t>Revisionshistorie</w:t>
                       </w:r>
-                      <w:bookmarkEnd w:id="6"/>
+                      <w:bookmarkEnd w:id="7"/>
                     </w:p>
                     <w:tbl>
                       <w:tblPr>
@@ -1305,16 +1319,16 @@
         <w:pStyle w:val="Heading1"/>
         <w:spacing w:after="240"/>
       </w:pPr>
-      <w:bookmarkStart w:id="7" w:name="_Ref526940225"/>
-      <w:bookmarkStart w:id="8" w:name="_Toc529177968"/>
+      <w:bookmarkStart w:id="8" w:name="_Ref526940225"/>
+      <w:bookmarkStart w:id="9" w:name="_Toc529177968"/>
       <w:bookmarkEnd w:id="0"/>
       <w:bookmarkEnd w:id="1"/>
       <w:r>
         <w:lastRenderedPageBreak/>
         <w:t>Aufgabenverteilung</w:t>
       </w:r>
-      <w:bookmarkEnd w:id="7"/>
       <w:bookmarkEnd w:id="8"/>
+      <w:bookmarkEnd w:id="9"/>
     </w:p>
     <w:p>
       <w:pPr>
@@ -1533,10 +1547,7 @@
             </w:r>
             <w:proofErr w:type="spellEnd"/>
             <w:r>
-              <w:t xml:space="preserve">, </w:t>
-            </w:r>
-            <w:r>
-              <w:t>Authentication</w:t>
+              <w:t>, Authentication</w:t>
             </w:r>
           </w:p>
           <w:p>
@@ -1709,8 +1720,6 @@
       <w:pPr>
         <w:pStyle w:val="FlietextTH"/>
       </w:pPr>
-      <w:bookmarkStart w:id="9" w:name="_GoBack"/>
-      <w:bookmarkEnd w:id="9"/>
     </w:p>
     <w:sectPr>
       <w:headerReference w:type="default" r:id="rId9"/>
@@ -6004,7 +6013,7 @@
 </file>
 
 <file path=customXml/itemProps2.xml><?xml version="1.0" encoding="utf-8"?>
-<ds:datastoreItem xmlns:ds="http://schemas.openxmlformats.org/officeDocument/2006/customXml" ds:itemID="{8B2AE5B0-11E9-4A08-A4CD-77C734C30376}">
+<ds:datastoreItem xmlns:ds="http://schemas.openxmlformats.org/officeDocument/2006/customXml" ds:itemID="{69164EB6-E8B0-421C-8ADE-EE25BB0D5960}">
   <ds:schemaRefs>
     <ds:schemaRef ds:uri="http://schemas.openxmlformats.org/officeDocument/2006/bibliography"/>
   </ds:schemaRefs>

</xml_diff>